<commit_message>
Added main virtual methods to the project plan
</commit_message>
<xml_diff>
--- a/hierarchia klas.docx
+++ b/hierarchia klas.docx
@@ -83,7 +83,58 @@
           <w:sz w:val="24"/>
           <w:szCs w:val="24"/>
         </w:rPr>
-        <w:t>Opis:</w:t>
+        <w:t>Dziedziczenie klas zostało przedstawione na schemacie</w:t>
+      </w:r>
+      <w:r>
+        <w:rPr>
+          <w:sz w:val="24"/>
+          <w:szCs w:val="24"/>
+        </w:rPr>
+        <w:t xml:space="preserve"> poniżej</w:t>
+      </w:r>
+      <w:r>
+        <w:rPr>
+          <w:sz w:val="24"/>
+          <w:szCs w:val="24"/>
+        </w:rPr>
+        <w:t xml:space="preserve"> (strzałka </w:t>
+      </w:r>
+      <w:r>
+        <w:rPr>
+          <w:sz w:val="24"/>
+          <w:szCs w:val="24"/>
+        </w:rPr>
+        <w:t>wskazuje na</w:t>
+      </w:r>
+      <w:r>
+        <w:rPr>
+          <w:sz w:val="24"/>
+          <w:szCs w:val="24"/>
+        </w:rPr>
+        <w:t xml:space="preserve"> </w:t>
+      </w:r>
+      <w:proofErr w:type="spellStart"/>
+      <w:r>
+        <w:rPr>
+          <w:sz w:val="24"/>
+          <w:szCs w:val="24"/>
+        </w:rPr>
+        <w:t>klase</w:t>
+      </w:r>
+      <w:proofErr w:type="spellEnd"/>
+      <w:r>
+        <w:rPr>
+          <w:sz w:val="24"/>
+          <w:szCs w:val="24"/>
+        </w:rPr>
+        <w:t xml:space="preserve"> bazową</w:t>
+      </w:r>
+      <w:r>
+        <w:rPr>
+          <w:sz w:val="24"/>
+          <w:szCs w:val="24"/>
+        </w:rPr>
+        <w:t>, natomiast po drugiej stronie strzałki znajduje się klasa pochodna).</w:t>
       </w:r>
     </w:p>
     <w:p>
@@ -98,105 +149,7 @@
           <w:sz w:val="24"/>
           <w:szCs w:val="24"/>
         </w:rPr>
-        <w:t>Dziedziczenie klas zostało przedstawione na schemacie</w:t>
-      </w:r>
-      <w:r>
-        <w:rPr>
-          <w:sz w:val="24"/>
-          <w:szCs w:val="24"/>
-        </w:rPr>
-        <w:t xml:space="preserve"> poniżej</w:t>
-      </w:r>
-      <w:r>
-        <w:rPr>
-          <w:sz w:val="24"/>
-          <w:szCs w:val="24"/>
-        </w:rPr>
-        <w:t xml:space="preserve"> (strzałka </w:t>
-      </w:r>
-      <w:r>
-        <w:rPr>
-          <w:sz w:val="24"/>
-          <w:szCs w:val="24"/>
-        </w:rPr>
-        <w:t>wskazuje na</w:t>
-      </w:r>
-      <w:r>
-        <w:rPr>
-          <w:sz w:val="24"/>
-          <w:szCs w:val="24"/>
-        </w:rPr>
-        <w:t xml:space="preserve"> </w:t>
-      </w:r>
-      <w:proofErr w:type="spellStart"/>
-      <w:r>
-        <w:rPr>
-          <w:sz w:val="24"/>
-          <w:szCs w:val="24"/>
-        </w:rPr>
-        <w:t>klase</w:t>
-      </w:r>
-      <w:proofErr w:type="spellEnd"/>
-      <w:r>
-        <w:rPr>
-          <w:sz w:val="24"/>
-          <w:szCs w:val="24"/>
-        </w:rPr>
-        <w:t xml:space="preserve"> bazową</w:t>
-      </w:r>
-      <w:r>
-        <w:rPr>
-          <w:sz w:val="24"/>
-          <w:szCs w:val="24"/>
-        </w:rPr>
-        <w:t>, natomiast po drugiej stronie strzałki znajduje się klasa pochodna).</w:t>
-      </w:r>
-    </w:p>
-    <w:p>
-      <w:pPr>
-        <w:rPr>
-          <w:sz w:val="24"/>
-          <w:szCs w:val="24"/>
-        </w:rPr>
-      </w:pPr>
-      <w:r>
-        <w:rPr>
-          <w:sz w:val="24"/>
-          <w:szCs w:val="24"/>
-        </w:rPr>
-        <w:t xml:space="preserve">Wirtualnymi metodami </w:t>
-      </w:r>
-      <w:proofErr w:type="gramStart"/>
-      <w:r>
-        <w:rPr>
-          <w:sz w:val="24"/>
-          <w:szCs w:val="24"/>
-        </w:rPr>
-        <w:t>klas</w:t>
-      </w:r>
-      <w:proofErr w:type="gramEnd"/>
-      <w:r>
-        <w:rPr>
-          <w:sz w:val="24"/>
-          <w:szCs w:val="24"/>
-        </w:rPr>
-        <w:t xml:space="preserve"> które zostaną </w:t>
-      </w:r>
-      <w:proofErr w:type="spellStart"/>
-      <w:r>
-        <w:rPr>
-          <w:sz w:val="24"/>
-          <w:szCs w:val="24"/>
-        </w:rPr>
-        <w:t>zadefiniowane</w:t>
-      </w:r>
-      <w:proofErr w:type="spellEnd"/>
-      <w:r>
-        <w:rPr>
-          <w:sz w:val="24"/>
-          <w:szCs w:val="24"/>
-        </w:rPr>
-        <w:t xml:space="preserve"> w klasie </w:t>
+        <w:t>Wszystkie wirtualne metody zostaną umieszczone w klasie abstrakcyjnej „</w:t>
       </w:r>
       <w:proofErr w:type="spellStart"/>
       <w:r>
@@ -212,221 +165,7 @@
           <w:sz w:val="24"/>
           <w:szCs w:val="24"/>
         </w:rPr>
-        <w:t xml:space="preserve"> są:</w:t>
-      </w:r>
-    </w:p>
-    <w:p>
-      <w:pPr>
-        <w:rPr>
-          <w:sz w:val="24"/>
-          <w:szCs w:val="24"/>
-        </w:rPr>
-      </w:pPr>
-      <w:r>
-        <w:rPr>
-          <w:sz w:val="24"/>
-          <w:szCs w:val="24"/>
-        </w:rPr>
-        <w:t xml:space="preserve">- </w:t>
-      </w:r>
-      <w:proofErr w:type="spellStart"/>
-      <w:r>
-        <w:rPr>
-          <w:sz w:val="24"/>
-          <w:szCs w:val="24"/>
-        </w:rPr>
-        <w:t>void</w:t>
-      </w:r>
-      <w:proofErr w:type="spellEnd"/>
-      <w:r>
-        <w:rPr>
-          <w:sz w:val="24"/>
-          <w:szCs w:val="24"/>
-        </w:rPr>
-        <w:t xml:space="preserve"> </w:t>
-      </w:r>
-      <w:proofErr w:type="spellStart"/>
-      <w:r>
-        <w:rPr>
-          <w:sz w:val="24"/>
-          <w:szCs w:val="24"/>
-        </w:rPr>
-        <w:t>vitrual</w:t>
-      </w:r>
-      <w:proofErr w:type="spellEnd"/>
-      <w:r>
-        <w:rPr>
-          <w:sz w:val="24"/>
-          <w:szCs w:val="24"/>
-        </w:rPr>
-        <w:t xml:space="preserve"> </w:t>
-      </w:r>
-      <w:proofErr w:type="spellStart"/>
-      <w:r>
-        <w:rPr>
-          <w:sz w:val="24"/>
-          <w:szCs w:val="24"/>
-        </w:rPr>
-        <w:t>create</w:t>
-      </w:r>
-      <w:proofErr w:type="spellEnd"/>
-    </w:p>
-    <w:p>
-      <w:pPr>
-        <w:rPr>
-          <w:sz w:val="24"/>
-          <w:szCs w:val="24"/>
-        </w:rPr>
-      </w:pPr>
-      <w:r>
-        <w:rPr>
-          <w:sz w:val="24"/>
-          <w:szCs w:val="24"/>
-        </w:rPr>
-        <w:t xml:space="preserve">- </w:t>
-      </w:r>
-      <w:proofErr w:type="spellStart"/>
-      <w:r>
-        <w:rPr>
-          <w:sz w:val="24"/>
-          <w:szCs w:val="24"/>
-        </w:rPr>
-        <w:t>void</w:t>
-      </w:r>
-      <w:proofErr w:type="spellEnd"/>
-      <w:r>
-        <w:rPr>
-          <w:sz w:val="24"/>
-          <w:szCs w:val="24"/>
-        </w:rPr>
-        <w:t xml:space="preserve"> </w:t>
-      </w:r>
-      <w:proofErr w:type="spellStart"/>
-      <w:r>
-        <w:rPr>
-          <w:sz w:val="24"/>
-          <w:szCs w:val="24"/>
-        </w:rPr>
-        <w:t>virtual</w:t>
-      </w:r>
-      <w:proofErr w:type="spellEnd"/>
-      <w:r>
-        <w:rPr>
-          <w:sz w:val="24"/>
-          <w:szCs w:val="24"/>
-        </w:rPr>
-        <w:t xml:space="preserve"> </w:t>
-      </w:r>
-      <w:proofErr w:type="spellStart"/>
-      <w:r>
-        <w:rPr>
-          <w:sz w:val="24"/>
-          <w:szCs w:val="24"/>
-        </w:rPr>
-        <w:t>create_</w:t>
-      </w:r>
-      <w:proofErr w:type="gramStart"/>
-      <w:r>
-        <w:rPr>
-          <w:sz w:val="24"/>
-          <w:szCs w:val="24"/>
-        </w:rPr>
-        <w:t>form</w:t>
-      </w:r>
-      <w:proofErr w:type="spellEnd"/>
-      <w:r>
-        <w:rPr>
-          <w:sz w:val="24"/>
-          <w:szCs w:val="24"/>
-        </w:rPr>
-        <w:t>(</w:t>
-      </w:r>
-      <w:proofErr w:type="gramEnd"/>
-      <w:r>
-        <w:rPr>
-          <w:sz w:val="24"/>
-          <w:szCs w:val="24"/>
-        </w:rPr>
-        <w:t>): metoda ta będzie tworzyła formularz z danymi do wypełnienia adekwatnymi do kredytu który wybierze użytkownik,</w:t>
-      </w:r>
-    </w:p>
-    <w:p>
-      <w:pPr>
-        <w:rPr>
-          <w:sz w:val="24"/>
-          <w:szCs w:val="24"/>
-        </w:rPr>
-      </w:pPr>
-      <w:r>
-        <w:rPr>
-          <w:sz w:val="24"/>
-          <w:szCs w:val="24"/>
-        </w:rPr>
-        <w:t xml:space="preserve">- </w:t>
-      </w:r>
-      <w:proofErr w:type="spellStart"/>
-      <w:r>
-        <w:rPr>
-          <w:sz w:val="24"/>
-          <w:szCs w:val="24"/>
-        </w:rPr>
-        <w:t>void</w:t>
-      </w:r>
-      <w:proofErr w:type="spellEnd"/>
-      <w:r>
-        <w:rPr>
-          <w:sz w:val="24"/>
-          <w:szCs w:val="24"/>
-        </w:rPr>
-        <w:t xml:space="preserve"> </w:t>
-      </w:r>
-      <w:proofErr w:type="spellStart"/>
-      <w:r>
-        <w:rPr>
-          <w:sz w:val="24"/>
-          <w:szCs w:val="24"/>
-        </w:rPr>
-        <w:t>virtual</w:t>
-      </w:r>
-      <w:proofErr w:type="spellEnd"/>
-      <w:r>
-        <w:rPr>
-          <w:sz w:val="24"/>
-          <w:szCs w:val="24"/>
-        </w:rPr>
-        <w:t xml:space="preserve"> </w:t>
-      </w:r>
-      <w:proofErr w:type="spellStart"/>
-      <w:r>
-        <w:rPr>
-          <w:sz w:val="24"/>
-          <w:szCs w:val="24"/>
-        </w:rPr>
-        <w:t>complete_</w:t>
-      </w:r>
-      <w:proofErr w:type="gramStart"/>
-      <w:r>
-        <w:rPr>
-          <w:sz w:val="24"/>
-          <w:szCs w:val="24"/>
-        </w:rPr>
-        <w:t>data</w:t>
-      </w:r>
-      <w:proofErr w:type="spellEnd"/>
-      <w:r>
-        <w:rPr>
-          <w:sz w:val="24"/>
-          <w:szCs w:val="24"/>
-        </w:rPr>
-        <w:t>(</w:t>
-      </w:r>
-      <w:proofErr w:type="gramEnd"/>
-      <w:r>
-        <w:rPr>
-          <w:sz w:val="24"/>
-          <w:szCs w:val="24"/>
-        </w:rPr>
-        <w:t xml:space="preserve">): metoda </w:t>
+        <w:t>”.</w:t>
       </w:r>
     </w:p>
     <w:p>
@@ -444,50 +183,109 @@
           <w:szCs w:val="24"/>
         </w:rPr>
       </w:pPr>
+      <w:r>
+        <w:rPr>
+          <w:sz w:val="24"/>
+          <w:szCs w:val="24"/>
+        </w:rPr>
+        <w:t>Najważniejsze metody:</w:t>
+      </w:r>
     </w:p>
     <w:p>
       <w:pPr>
-        <w:jc w:val="center"/>
         <w:rPr>
           <w:sz w:val="24"/>
           <w:szCs w:val="24"/>
         </w:rPr>
       </w:pPr>
+      <w:r>
+        <w:rPr>
+          <w:sz w:val="24"/>
+          <w:szCs w:val="24"/>
+        </w:rPr>
+        <w:t>-</w:t>
+      </w:r>
+      <w:r>
+        <w:rPr>
+          <w:sz w:val="24"/>
+          <w:szCs w:val="24"/>
+        </w:rPr>
+        <w:t xml:space="preserve"> friend</w:t>
+      </w:r>
+      <w:r>
+        <w:rPr>
+          <w:b/>
+          <w:bCs/>
+          <w:sz w:val="24"/>
+          <w:szCs w:val="24"/>
+        </w:rPr>
+        <w:t xml:space="preserve"> </w:t>
+      </w:r>
+      <w:proofErr w:type="spellStart"/>
+      <w:r>
+        <w:rPr>
+          <w:b/>
+          <w:bCs/>
+          <w:sz w:val="24"/>
+          <w:szCs w:val="24"/>
+        </w:rPr>
+        <w:t>int</w:t>
+      </w:r>
+      <w:proofErr w:type="spellEnd"/>
+      <w:r>
+        <w:rPr>
+          <w:b/>
+          <w:bCs/>
+          <w:sz w:val="24"/>
+          <w:szCs w:val="24"/>
+        </w:rPr>
+        <w:t xml:space="preserve"> </w:t>
+      </w:r>
+      <w:proofErr w:type="spellStart"/>
+      <w:r>
+        <w:rPr>
+          <w:b/>
+          <w:bCs/>
+          <w:sz w:val="24"/>
+          <w:szCs w:val="24"/>
+        </w:rPr>
+        <w:t>make_decision</w:t>
+      </w:r>
+      <w:proofErr w:type="spellEnd"/>
+      <w:r>
+        <w:rPr>
+          <w:b/>
+          <w:bCs/>
+          <w:sz w:val="24"/>
+          <w:szCs w:val="24"/>
+        </w:rPr>
+        <w:t>()</w:t>
+      </w:r>
+      <w:r>
+        <w:rPr>
+          <w:sz w:val="24"/>
+          <w:szCs w:val="24"/>
+        </w:rPr>
+        <w:t>: w tej funkcji klient podejmuje decyzje jaki kredyt chce dostać;</w:t>
+      </w:r>
     </w:p>
     <w:p>
       <w:pPr>
         <w:rPr>
+          <w:i/>
+          <w:iCs/>
           <w:sz w:val="24"/>
           <w:szCs w:val="24"/>
         </w:rPr>
       </w:pPr>
       <w:r>
         <w:rPr>
-          <w:sz w:val="24"/>
-          <w:szCs w:val="24"/>
-        </w:rPr>
-        <w:tab/>
-      </w:r>
-      <w:r>
-        <w:rPr>
-          <w:sz w:val="24"/>
-          <w:szCs w:val="24"/>
-        </w:rPr>
-        <w:tab/>
-      </w:r>
-      <w:r>
-        <w:rPr>
-          <w:sz w:val="24"/>
-          <w:szCs w:val="24"/>
-        </w:rPr>
-        <w:tab/>
-      </w:r>
-      <w:r>
-        <w:rPr>
-          <w:sz w:val="24"/>
-          <w:szCs w:val="24"/>
-        </w:rPr>
-        <w:br w:type="textWrapping" w:clear="all"/>
+          <w:i/>
+          <w:iCs/>
+          <w:sz w:val="24"/>
+          <w:szCs w:val="24"/>
+        </w:rPr>
+        <w:t>Następnie zostanie on poproszony o wypełnienie formularza z potrzebnymi danymi</w:t>
       </w:r>
     </w:p>
     <w:p>
@@ -497,6 +295,132 @@
           <w:szCs w:val="24"/>
         </w:rPr>
       </w:pPr>
+      <w:r>
+        <w:rPr>
+          <w:sz w:val="24"/>
+          <w:szCs w:val="24"/>
+        </w:rPr>
+        <w:t xml:space="preserve">- </w:t>
+      </w:r>
+      <w:proofErr w:type="spellStart"/>
+      <w:r>
+        <w:rPr>
+          <w:b/>
+          <w:bCs/>
+          <w:sz w:val="24"/>
+          <w:szCs w:val="24"/>
+        </w:rPr>
+        <w:t>virtual</w:t>
+      </w:r>
+      <w:proofErr w:type="spellEnd"/>
+      <w:r>
+        <w:rPr>
+          <w:b/>
+          <w:bCs/>
+          <w:sz w:val="24"/>
+          <w:szCs w:val="24"/>
+        </w:rPr>
+        <w:t xml:space="preserve"> </w:t>
+      </w:r>
+      <w:proofErr w:type="spellStart"/>
+      <w:r>
+        <w:rPr>
+          <w:b/>
+          <w:bCs/>
+          <w:sz w:val="24"/>
+          <w:szCs w:val="24"/>
+        </w:rPr>
+        <w:t>void</w:t>
+      </w:r>
+      <w:proofErr w:type="spellEnd"/>
+      <w:r>
+        <w:rPr>
+          <w:b/>
+          <w:bCs/>
+          <w:sz w:val="24"/>
+          <w:szCs w:val="24"/>
+        </w:rPr>
+        <w:t xml:space="preserve"> </w:t>
+      </w:r>
+      <w:proofErr w:type="spellStart"/>
+      <w:r>
+        <w:rPr>
+          <w:b/>
+          <w:bCs/>
+          <w:sz w:val="24"/>
+          <w:szCs w:val="24"/>
+        </w:rPr>
+        <w:t>complete_</w:t>
+      </w:r>
+      <w:proofErr w:type="gramStart"/>
+      <w:r>
+        <w:rPr>
+          <w:b/>
+          <w:bCs/>
+          <w:sz w:val="24"/>
+          <w:szCs w:val="24"/>
+        </w:rPr>
+        <w:t>data</w:t>
+      </w:r>
+      <w:proofErr w:type="spellEnd"/>
+      <w:r>
+        <w:rPr>
+          <w:b/>
+          <w:bCs/>
+          <w:sz w:val="24"/>
+          <w:szCs w:val="24"/>
+        </w:rPr>
+        <w:t>(</w:t>
+      </w:r>
+      <w:proofErr w:type="gramEnd"/>
+      <w:r>
+        <w:rPr>
+          <w:b/>
+          <w:bCs/>
+          <w:sz w:val="24"/>
+          <w:szCs w:val="24"/>
+        </w:rPr>
+        <w:t>)</w:t>
+      </w:r>
+      <w:r>
+        <w:rPr>
+          <w:sz w:val="24"/>
+          <w:szCs w:val="24"/>
+        </w:rPr>
+        <w:t xml:space="preserve">: metoda </w:t>
+      </w:r>
+      <w:r>
+        <w:rPr>
+          <w:sz w:val="24"/>
+          <w:szCs w:val="24"/>
+        </w:rPr>
+        <w:t>zadaje pytania i zapisuje odpowiedzi w strukturze „</w:t>
+      </w:r>
+      <w:proofErr w:type="spellStart"/>
+      <w:r>
+        <w:rPr>
+          <w:b/>
+          <w:bCs/>
+          <w:sz w:val="24"/>
+          <w:szCs w:val="24"/>
+        </w:rPr>
+        <w:t>needed_data</w:t>
+      </w:r>
+      <w:r>
+        <w:rPr>
+          <w:sz w:val="24"/>
+          <w:szCs w:val="24"/>
+        </w:rPr>
+        <w:t>”;</w:t>
+      </w:r>
+      <w:r>
+        <w:rPr>
+          <w:sz w:val="24"/>
+          <w:szCs w:val="24"/>
+        </w:rPr>
+        <w:t>H</w:t>
+      </w:r>
+      <w:proofErr w:type="spellEnd"/>
     </w:p>
     <w:p>
       <w:pPr>
@@ -505,6 +429,130 @@
           <w:szCs w:val="24"/>
         </w:rPr>
       </w:pPr>
+      <w:r>
+        <w:rPr>
+          <w:sz w:val="24"/>
+          <w:szCs w:val="24"/>
+        </w:rPr>
+        <w:t xml:space="preserve">- </w:t>
+      </w:r>
+      <w:proofErr w:type="spellStart"/>
+      <w:r>
+        <w:rPr>
+          <w:b/>
+          <w:bCs/>
+          <w:sz w:val="24"/>
+          <w:szCs w:val="24"/>
+        </w:rPr>
+        <w:t>virtual</w:t>
+      </w:r>
+      <w:proofErr w:type="spellEnd"/>
+      <w:r>
+        <w:rPr>
+          <w:b/>
+          <w:bCs/>
+          <w:sz w:val="24"/>
+          <w:szCs w:val="24"/>
+        </w:rPr>
+        <w:t xml:space="preserve"> </w:t>
+      </w:r>
+      <w:proofErr w:type="spellStart"/>
+      <w:r>
+        <w:rPr>
+          <w:b/>
+          <w:bCs/>
+          <w:sz w:val="24"/>
+          <w:szCs w:val="24"/>
+        </w:rPr>
+        <w:t>int</w:t>
+      </w:r>
+      <w:proofErr w:type="spellEnd"/>
+      <w:r>
+        <w:rPr>
+          <w:b/>
+          <w:bCs/>
+          <w:sz w:val="24"/>
+          <w:szCs w:val="24"/>
+        </w:rPr>
+        <w:t xml:space="preserve"> </w:t>
+      </w:r>
+      <w:proofErr w:type="spellStart"/>
+      <w:r>
+        <w:rPr>
+          <w:b/>
+          <w:bCs/>
+          <w:sz w:val="24"/>
+          <w:szCs w:val="24"/>
+        </w:rPr>
+        <w:t>credit_</w:t>
+      </w:r>
+      <w:proofErr w:type="gramStart"/>
+      <w:r>
+        <w:rPr>
+          <w:b/>
+          <w:bCs/>
+          <w:sz w:val="24"/>
+          <w:szCs w:val="24"/>
+        </w:rPr>
+        <w:t>capacity</w:t>
+      </w:r>
+      <w:proofErr w:type="spellEnd"/>
+      <w:r>
+        <w:rPr>
+          <w:b/>
+          <w:bCs/>
+          <w:sz w:val="24"/>
+          <w:szCs w:val="24"/>
+        </w:rPr>
+        <w:t>(</w:t>
+      </w:r>
+      <w:proofErr w:type="gramEnd"/>
+      <w:r>
+        <w:rPr>
+          <w:b/>
+          <w:bCs/>
+          <w:sz w:val="24"/>
+          <w:szCs w:val="24"/>
+        </w:rPr>
+        <w:t>)</w:t>
+      </w:r>
+      <w:r>
+        <w:rPr>
+          <w:sz w:val="24"/>
+          <w:szCs w:val="24"/>
+        </w:rPr>
+        <w:t xml:space="preserve">: </w:t>
+      </w:r>
+      <w:r>
+        <w:rPr>
+          <w:sz w:val="24"/>
+          <w:szCs w:val="24"/>
+        </w:rPr>
+        <w:t>metoda na podstawie udzielonych informacji oblicza zdolność kredytową</w:t>
+      </w:r>
+      <w:r>
+        <w:rPr>
+          <w:sz w:val="24"/>
+          <w:szCs w:val="24"/>
+        </w:rPr>
+        <w:t xml:space="preserve"> klienta i zwraca przybliżoną </w:t>
+      </w:r>
+      <w:proofErr w:type="spellStart"/>
+      <w:r>
+        <w:rPr>
+          <w:sz w:val="24"/>
+          <w:szCs w:val="24"/>
+        </w:rPr>
+        <w:t>wartość;</w:t>
+      </w:r>
+      <w:r>
+        <w:rPr>
+          <w:sz w:val="24"/>
+          <w:szCs w:val="24"/>
+        </w:rPr>
+        <w:t>H</w:t>
+      </w:r>
+      <w:proofErr w:type="spellEnd"/>
     </w:p>
     <w:p>
       <w:pPr>
@@ -513,6 +561,116 @@
           <w:szCs w:val="24"/>
         </w:rPr>
       </w:pPr>
+      <w:r>
+        <w:rPr>
+          <w:sz w:val="24"/>
+          <w:szCs w:val="24"/>
+        </w:rPr>
+        <w:t>-</w:t>
+      </w:r>
+      <w:r>
+        <w:rPr>
+          <w:sz w:val="24"/>
+          <w:szCs w:val="24"/>
+        </w:rPr>
+        <w:t xml:space="preserve"> </w:t>
+      </w:r>
+      <w:proofErr w:type="spellStart"/>
+      <w:r>
+        <w:rPr>
+          <w:b/>
+          <w:bCs/>
+          <w:sz w:val="24"/>
+          <w:szCs w:val="24"/>
+        </w:rPr>
+        <w:t>virtual</w:t>
+      </w:r>
+      <w:proofErr w:type="spellEnd"/>
+      <w:r>
+        <w:rPr>
+          <w:b/>
+          <w:bCs/>
+          <w:sz w:val="24"/>
+          <w:szCs w:val="24"/>
+        </w:rPr>
+        <w:t xml:space="preserve"> </w:t>
+      </w:r>
+      <w:proofErr w:type="spellStart"/>
+      <w:r>
+        <w:rPr>
+          <w:b/>
+          <w:bCs/>
+          <w:sz w:val="24"/>
+          <w:szCs w:val="24"/>
+        </w:rPr>
+        <w:t>bool</w:t>
+      </w:r>
+      <w:proofErr w:type="spellEnd"/>
+      <w:r>
+        <w:rPr>
+          <w:b/>
+          <w:bCs/>
+          <w:sz w:val="24"/>
+          <w:szCs w:val="24"/>
+        </w:rPr>
+        <w:t xml:space="preserve"> </w:t>
+      </w:r>
+      <w:proofErr w:type="spellStart"/>
+      <w:proofErr w:type="gramStart"/>
+      <w:r>
+        <w:rPr>
+          <w:b/>
+          <w:bCs/>
+          <w:sz w:val="24"/>
+          <w:szCs w:val="24"/>
+        </w:rPr>
+        <w:t>verification</w:t>
+      </w:r>
+      <w:proofErr w:type="spellEnd"/>
+      <w:r>
+        <w:rPr>
+          <w:b/>
+          <w:bCs/>
+          <w:sz w:val="24"/>
+          <w:szCs w:val="24"/>
+        </w:rPr>
+        <w:t>(</w:t>
+      </w:r>
+      <w:proofErr w:type="gramEnd"/>
+      <w:r>
+        <w:rPr>
+          <w:b/>
+          <w:bCs/>
+          <w:sz w:val="24"/>
+          <w:szCs w:val="24"/>
+        </w:rPr>
+        <w:t>)</w:t>
+      </w:r>
+      <w:r>
+        <w:rPr>
+          <w:sz w:val="24"/>
+          <w:szCs w:val="24"/>
+        </w:rPr>
+        <w:t>: jeżeli kwota o którą ubiega się klient nie jest większa od jego zdolności kredytowej to zwracana jest wartość „</w:t>
+      </w:r>
+      <w:proofErr w:type="spellStart"/>
+      <w:r>
+        <w:rPr>
+          <w:b/>
+          <w:bCs/>
+          <w:sz w:val="24"/>
+          <w:szCs w:val="24"/>
+        </w:rPr>
+        <w:t>true</w:t>
+      </w:r>
+      <w:proofErr w:type="spellEnd"/>
+      <w:r>
+        <w:rPr>
+          <w:sz w:val="24"/>
+          <w:szCs w:val="24"/>
+        </w:rPr>
+        <w:t>”;</w:t>
+      </w:r>
     </w:p>
     <w:p>
       <w:pPr>
@@ -523,30 +681,702 @@
       </w:pPr>
       <w:r>
         <w:rPr>
+          <w:sz w:val="24"/>
+          <w:szCs w:val="24"/>
+        </w:rPr>
+        <w:t xml:space="preserve">- </w:t>
+      </w:r>
+      <w:proofErr w:type="spellStart"/>
+      <w:r>
+        <w:rPr>
+          <w:b/>
+          <w:bCs/>
+          <w:sz w:val="24"/>
+          <w:szCs w:val="24"/>
+        </w:rPr>
+        <w:t>virtual</w:t>
+      </w:r>
+      <w:proofErr w:type="spellEnd"/>
+      <w:r>
+        <w:rPr>
+          <w:b/>
+          <w:bCs/>
+          <w:sz w:val="24"/>
+          <w:szCs w:val="24"/>
+        </w:rPr>
+        <w:t xml:space="preserve"> </w:t>
+      </w:r>
+      <w:proofErr w:type="spellStart"/>
+      <w:r>
+        <w:rPr>
+          <w:b/>
+          <w:bCs/>
+          <w:sz w:val="24"/>
+          <w:szCs w:val="24"/>
+        </w:rPr>
+        <w:t>void</w:t>
+      </w:r>
+      <w:proofErr w:type="spellEnd"/>
+      <w:r>
+        <w:rPr>
+          <w:b/>
+          <w:bCs/>
+          <w:sz w:val="24"/>
+          <w:szCs w:val="24"/>
+        </w:rPr>
+        <w:t xml:space="preserve"> </w:t>
+      </w:r>
+      <w:proofErr w:type="gramStart"/>
+      <w:r>
+        <w:rPr>
+          <w:b/>
+          <w:bCs/>
+          <w:sz w:val="24"/>
+          <w:szCs w:val="24"/>
+        </w:rPr>
+        <w:t>feedback(</w:t>
+      </w:r>
+      <w:proofErr w:type="gramEnd"/>
+      <w:r>
+        <w:rPr>
+          <w:b/>
+          <w:bCs/>
+          <w:sz w:val="24"/>
+          <w:szCs w:val="24"/>
+        </w:rPr>
+        <w:t>)</w:t>
+      </w:r>
+      <w:r>
+        <w:rPr>
+          <w:sz w:val="24"/>
+          <w:szCs w:val="24"/>
+        </w:rPr>
+        <w:t>: metoda udziela</w:t>
+      </w:r>
+      <w:r>
+        <w:rPr>
+          <w:sz w:val="24"/>
+          <w:szCs w:val="24"/>
+        </w:rPr>
+        <w:t xml:space="preserve"> klientowi</w:t>
+      </w:r>
+      <w:r>
+        <w:rPr>
+          <w:sz w:val="24"/>
+          <w:szCs w:val="24"/>
+        </w:rPr>
+        <w:t xml:space="preserve"> informacji zwrotnej o decyzji w sprawie kredytu i jeżeli jest ona negatywna to podaje aktualną zdolność kredytową osoby ubiegającej się o kredyt;</w:t>
+      </w:r>
+    </w:p>
+    <w:p>
+      <w:pPr>
+        <w:rPr>
+          <w:sz w:val="24"/>
+          <w:szCs w:val="24"/>
+        </w:rPr>
+      </w:pPr>
+      <w:r>
+        <w:rPr>
+          <w:sz w:val="24"/>
+          <w:szCs w:val="24"/>
+        </w:rPr>
+        <w:t xml:space="preserve">- </w:t>
+      </w:r>
+      <w:proofErr w:type="spellStart"/>
+      <w:r>
+        <w:rPr>
+          <w:b/>
+          <w:bCs/>
+          <w:sz w:val="24"/>
+          <w:szCs w:val="24"/>
+        </w:rPr>
+        <w:t>virtual</w:t>
+      </w:r>
+      <w:proofErr w:type="spellEnd"/>
+      <w:r>
+        <w:rPr>
+          <w:b/>
+          <w:bCs/>
+          <w:sz w:val="24"/>
+          <w:szCs w:val="24"/>
+        </w:rPr>
+        <w:t xml:space="preserve"> </w:t>
+      </w:r>
+      <w:proofErr w:type="spellStart"/>
+      <w:r>
+        <w:rPr>
+          <w:b/>
+          <w:bCs/>
+          <w:sz w:val="24"/>
+          <w:szCs w:val="24"/>
+        </w:rPr>
+        <w:t>void</w:t>
+      </w:r>
+      <w:proofErr w:type="spellEnd"/>
+      <w:r>
+        <w:rPr>
+          <w:b/>
+          <w:bCs/>
+          <w:sz w:val="24"/>
+          <w:szCs w:val="24"/>
+        </w:rPr>
+        <w:t xml:space="preserve"> </w:t>
+      </w:r>
+      <w:proofErr w:type="gramStart"/>
+      <w:r>
+        <w:rPr>
+          <w:b/>
+          <w:bCs/>
+          <w:sz w:val="24"/>
+          <w:szCs w:val="24"/>
+        </w:rPr>
+        <w:t>checkpoint(</w:t>
+      </w:r>
+      <w:proofErr w:type="gramEnd"/>
+      <w:r>
+        <w:rPr>
+          <w:b/>
+          <w:bCs/>
+          <w:sz w:val="24"/>
+          <w:szCs w:val="24"/>
+        </w:rPr>
+        <w:t>)</w:t>
+      </w:r>
+      <w:r>
+        <w:rPr>
+          <w:sz w:val="24"/>
+          <w:szCs w:val="24"/>
+        </w:rPr>
+        <w:t>: metoda daje możliwość ponownego wypełnienia formularzu w przypadku (</w:t>
+      </w:r>
+      <w:proofErr w:type="spellStart"/>
+      <w:r>
+        <w:rPr>
+          <w:sz w:val="24"/>
+          <w:szCs w:val="24"/>
+        </w:rPr>
+        <w:t>verification</w:t>
+      </w:r>
+      <w:proofErr w:type="spellEnd"/>
+      <w:r>
+        <w:rPr>
+          <w:sz w:val="24"/>
+          <w:szCs w:val="24"/>
+        </w:rPr>
+        <w:t xml:space="preserve"> = </w:t>
+      </w:r>
+      <w:proofErr w:type="spellStart"/>
+      <w:r>
+        <w:rPr>
+          <w:sz w:val="24"/>
+          <w:szCs w:val="24"/>
+        </w:rPr>
+        <w:t>false</w:t>
+      </w:r>
+      <w:proofErr w:type="spellEnd"/>
+      <w:r>
+        <w:rPr>
+          <w:sz w:val="24"/>
+          <w:szCs w:val="24"/>
+        </w:rPr>
+        <w:t>) przez wywołanie odpowiednich funkcji</w:t>
+      </w:r>
+      <w:r>
+        <w:rPr>
+          <w:sz w:val="24"/>
+          <w:szCs w:val="24"/>
+        </w:rPr>
+        <w:t xml:space="preserve"> lub rezygnacje z obecnego rodzaju kredytu (przekierowanie do funkcji </w:t>
+      </w:r>
+      <w:proofErr w:type="spellStart"/>
+      <w:r>
+        <w:rPr>
+          <w:b/>
+          <w:bCs/>
+          <w:sz w:val="24"/>
+          <w:szCs w:val="24"/>
+        </w:rPr>
+        <w:t>exit</w:t>
+      </w:r>
+      <w:proofErr w:type="spellEnd"/>
+      <w:r>
+        <w:rPr>
+          <w:sz w:val="24"/>
+          <w:szCs w:val="24"/>
+        </w:rPr>
+        <w:t>)</w:t>
+      </w:r>
+      <w:r>
+        <w:rPr>
+          <w:sz w:val="24"/>
+          <w:szCs w:val="24"/>
+        </w:rPr>
+        <w:t>, natomiast jeżeli weryfikacja przebiegła pomyślnie zostanie wywołana funkcja „</w:t>
+      </w:r>
+      <w:proofErr w:type="spellStart"/>
+      <w:r>
+        <w:rPr>
+          <w:b/>
+          <w:bCs/>
+          <w:sz w:val="24"/>
+          <w:szCs w:val="24"/>
+        </w:rPr>
+        <w:t>final</w:t>
+      </w:r>
+      <w:proofErr w:type="spellEnd"/>
+      <w:r>
+        <w:rPr>
+          <w:sz w:val="24"/>
+          <w:szCs w:val="24"/>
+        </w:rPr>
+        <w:t>”;</w:t>
+      </w:r>
+    </w:p>
+    <w:p>
+      <w:pPr>
+        <w:rPr>
+          <w:sz w:val="24"/>
+          <w:szCs w:val="24"/>
+        </w:rPr>
+      </w:pPr>
+      <w:r>
+        <w:rPr>
+          <w:sz w:val="24"/>
+          <w:szCs w:val="24"/>
+        </w:rPr>
+        <w:t xml:space="preserve">- </w:t>
+      </w:r>
+      <w:proofErr w:type="spellStart"/>
+      <w:r>
+        <w:rPr>
+          <w:b/>
+          <w:bCs/>
+          <w:sz w:val="24"/>
+          <w:szCs w:val="24"/>
+        </w:rPr>
+        <w:t>virtual</w:t>
+      </w:r>
+      <w:proofErr w:type="spellEnd"/>
+      <w:r>
+        <w:rPr>
+          <w:b/>
+          <w:bCs/>
+          <w:sz w:val="24"/>
+          <w:szCs w:val="24"/>
+        </w:rPr>
+        <w:t xml:space="preserve"> </w:t>
+      </w:r>
+      <w:proofErr w:type="spellStart"/>
+      <w:r>
+        <w:rPr>
+          <w:b/>
+          <w:bCs/>
+          <w:sz w:val="24"/>
+          <w:szCs w:val="24"/>
+        </w:rPr>
+        <w:t>void</w:t>
+      </w:r>
+      <w:proofErr w:type="spellEnd"/>
+      <w:r>
+        <w:rPr>
+          <w:b/>
+          <w:bCs/>
+          <w:sz w:val="24"/>
+          <w:szCs w:val="24"/>
+        </w:rPr>
+        <w:t xml:space="preserve"> </w:t>
+      </w:r>
+      <w:proofErr w:type="spellStart"/>
+      <w:proofErr w:type="gramStart"/>
+      <w:r>
+        <w:rPr>
+          <w:b/>
+          <w:bCs/>
+          <w:sz w:val="24"/>
+          <w:szCs w:val="24"/>
+        </w:rPr>
+        <w:t>final</w:t>
+      </w:r>
+      <w:proofErr w:type="spellEnd"/>
+      <w:r>
+        <w:rPr>
+          <w:b/>
+          <w:bCs/>
+          <w:sz w:val="24"/>
+          <w:szCs w:val="24"/>
+        </w:rPr>
+        <w:t>(</w:t>
+      </w:r>
+      <w:proofErr w:type="gramEnd"/>
+      <w:r>
+        <w:rPr>
+          <w:b/>
+          <w:bCs/>
+          <w:sz w:val="24"/>
+          <w:szCs w:val="24"/>
+        </w:rPr>
+        <w:t>)</w:t>
+      </w:r>
+      <w:r>
+        <w:rPr>
+          <w:sz w:val="24"/>
+          <w:szCs w:val="24"/>
+        </w:rPr>
+        <w:t>: metoda „</w:t>
+      </w:r>
+      <w:proofErr w:type="spellStart"/>
+      <w:r>
+        <w:rPr>
+          <w:sz w:val="24"/>
+          <w:szCs w:val="24"/>
+        </w:rPr>
+        <w:t>final</w:t>
+      </w:r>
+      <w:proofErr w:type="spellEnd"/>
+      <w:r>
+        <w:rPr>
+          <w:sz w:val="24"/>
+          <w:szCs w:val="24"/>
+        </w:rPr>
+        <w:t xml:space="preserve">” informuje </w:t>
+      </w:r>
+      <w:r>
+        <w:rPr>
+          <w:sz w:val="24"/>
+          <w:szCs w:val="24"/>
+        </w:rPr>
+        <w:t>klient</w:t>
+      </w:r>
+      <w:r>
+        <w:rPr>
+          <w:sz w:val="24"/>
+          <w:szCs w:val="24"/>
+        </w:rPr>
+        <w:t>a</w:t>
+      </w:r>
+      <w:r>
+        <w:rPr>
+          <w:sz w:val="24"/>
+          <w:szCs w:val="24"/>
+        </w:rPr>
+        <w:t xml:space="preserve"> o wysokościach rat oraz najważniejszych informacjach</w:t>
+      </w:r>
+      <w:r>
+        <w:rPr>
+          <w:sz w:val="24"/>
+          <w:szCs w:val="24"/>
+        </w:rPr>
+        <w:t xml:space="preserve"> związanych z finalizacją kredytu, oraz prosi klienta o wpisanie „imienia i nazwiska” które pieczętuje dokonanie kredytu</w:t>
+      </w:r>
+      <w:r>
+        <w:rPr>
+          <w:sz w:val="24"/>
+          <w:szCs w:val="24"/>
+        </w:rPr>
+        <w:t xml:space="preserve">, (wywołanie funkcji </w:t>
+      </w:r>
+      <w:proofErr w:type="spellStart"/>
+      <w:r>
+        <w:rPr>
+          <w:sz w:val="24"/>
+          <w:szCs w:val="24"/>
+        </w:rPr>
+        <w:t>save_info</w:t>
+      </w:r>
+      <w:proofErr w:type="spellEnd"/>
+      <w:r>
+        <w:rPr>
+          <w:sz w:val="24"/>
+          <w:szCs w:val="24"/>
+        </w:rPr>
+        <w:t>)</w:t>
+      </w:r>
+      <w:r>
+        <w:rPr>
+          <w:sz w:val="24"/>
+          <w:szCs w:val="24"/>
+        </w:rPr>
+        <w:t>;</w:t>
+      </w:r>
+    </w:p>
+    <w:p>
+      <w:pPr>
+        <w:rPr>
+          <w:sz w:val="24"/>
+          <w:szCs w:val="24"/>
+        </w:rPr>
+      </w:pPr>
+      <w:r>
+        <w:rPr>
+          <w:sz w:val="24"/>
+          <w:szCs w:val="24"/>
+        </w:rPr>
+        <w:t xml:space="preserve">- </w:t>
+      </w:r>
+      <w:proofErr w:type="spellStart"/>
+      <w:r>
+        <w:rPr>
+          <w:b/>
+          <w:bCs/>
+          <w:sz w:val="24"/>
+          <w:szCs w:val="24"/>
+        </w:rPr>
+        <w:t>virtual</w:t>
+      </w:r>
+      <w:proofErr w:type="spellEnd"/>
+      <w:r>
+        <w:rPr>
+          <w:b/>
+          <w:bCs/>
+          <w:sz w:val="24"/>
+          <w:szCs w:val="24"/>
+        </w:rPr>
+        <w:t xml:space="preserve"> </w:t>
+      </w:r>
+      <w:proofErr w:type="spellStart"/>
+      <w:r>
+        <w:rPr>
+          <w:b/>
+          <w:bCs/>
+          <w:sz w:val="24"/>
+          <w:szCs w:val="24"/>
+        </w:rPr>
+        <w:t>void</w:t>
+      </w:r>
+      <w:proofErr w:type="spellEnd"/>
+      <w:r>
+        <w:rPr>
+          <w:b/>
+          <w:bCs/>
+          <w:sz w:val="24"/>
+          <w:szCs w:val="24"/>
+        </w:rPr>
+        <w:t xml:space="preserve"> </w:t>
+      </w:r>
+      <w:proofErr w:type="spellStart"/>
+      <w:r>
+        <w:rPr>
+          <w:b/>
+          <w:bCs/>
+          <w:sz w:val="24"/>
+          <w:szCs w:val="24"/>
+        </w:rPr>
+        <w:t>save_</w:t>
+      </w:r>
+      <w:proofErr w:type="gramStart"/>
+      <w:r>
+        <w:rPr>
+          <w:b/>
+          <w:bCs/>
+          <w:sz w:val="24"/>
+          <w:szCs w:val="24"/>
+        </w:rPr>
+        <w:t>info</w:t>
+      </w:r>
+      <w:proofErr w:type="spellEnd"/>
+      <w:r>
+        <w:rPr>
+          <w:b/>
+          <w:bCs/>
+          <w:sz w:val="24"/>
+          <w:szCs w:val="24"/>
+        </w:rPr>
+        <w:t>(</w:t>
+      </w:r>
+      <w:proofErr w:type="gramEnd"/>
+      <w:r>
+        <w:rPr>
+          <w:b/>
+          <w:bCs/>
+          <w:sz w:val="24"/>
+          <w:szCs w:val="24"/>
+        </w:rPr>
+        <w:t>)</w:t>
+      </w:r>
+      <w:r>
+        <w:rPr>
+          <w:sz w:val="24"/>
+          <w:szCs w:val="24"/>
+        </w:rPr>
+        <w:t xml:space="preserve">: metoda zapisuje odpowiedzi klienta do struktury </w:t>
+      </w:r>
+      <w:proofErr w:type="spellStart"/>
+      <w:r>
+        <w:rPr>
+          <w:sz w:val="24"/>
+          <w:szCs w:val="24"/>
+        </w:rPr>
+        <w:t>finish</w:t>
+      </w:r>
+      <w:proofErr w:type="spellEnd"/>
+      <w:r>
+        <w:rPr>
+          <w:sz w:val="24"/>
+          <w:szCs w:val="24"/>
+        </w:rPr>
+        <w:t xml:space="preserve">, (wywołanie funkcji </w:t>
+      </w:r>
+      <w:proofErr w:type="spellStart"/>
+      <w:r>
+        <w:rPr>
+          <w:sz w:val="24"/>
+          <w:szCs w:val="24"/>
+        </w:rPr>
+        <w:t>exit</w:t>
+      </w:r>
+      <w:proofErr w:type="spellEnd"/>
+      <w:r>
+        <w:rPr>
+          <w:sz w:val="24"/>
+          <w:szCs w:val="24"/>
+        </w:rPr>
+        <w:t>) _</w:t>
+      </w:r>
+    </w:p>
+    <w:p>
+      <w:pPr>
+        <w:rPr>
+          <w:sz w:val="24"/>
+          <w:szCs w:val="24"/>
+        </w:rPr>
+      </w:pPr>
+      <w:r>
+        <w:rPr>
+          <w:sz w:val="24"/>
+          <w:szCs w:val="24"/>
+        </w:rPr>
+        <w:lastRenderedPageBreak/>
+        <w:t xml:space="preserve">- </w:t>
+      </w:r>
+      <w:proofErr w:type="spellStart"/>
+      <w:r>
+        <w:rPr>
+          <w:sz w:val="24"/>
+          <w:szCs w:val="24"/>
+        </w:rPr>
+        <w:t>virtual</w:t>
+      </w:r>
+      <w:proofErr w:type="spellEnd"/>
+      <w:r>
+        <w:rPr>
+          <w:sz w:val="24"/>
+          <w:szCs w:val="24"/>
+        </w:rPr>
+        <w:t xml:space="preserve"> </w:t>
+      </w:r>
+      <w:proofErr w:type="spellStart"/>
+      <w:r>
+        <w:rPr>
+          <w:sz w:val="24"/>
+          <w:szCs w:val="24"/>
+        </w:rPr>
+        <w:t>void</w:t>
+      </w:r>
+      <w:proofErr w:type="spellEnd"/>
+      <w:r>
+        <w:rPr>
+          <w:sz w:val="24"/>
+          <w:szCs w:val="24"/>
+        </w:rPr>
+        <w:t xml:space="preserve"> </w:t>
+      </w:r>
+      <w:proofErr w:type="spellStart"/>
+      <w:proofErr w:type="gramStart"/>
+      <w:r>
+        <w:rPr>
+          <w:sz w:val="24"/>
+          <w:szCs w:val="24"/>
+        </w:rPr>
+        <w:t>exit</w:t>
+      </w:r>
+      <w:proofErr w:type="spellEnd"/>
+      <w:r>
+        <w:rPr>
+          <w:sz w:val="24"/>
+          <w:szCs w:val="24"/>
+        </w:rPr>
+        <w:t>(</w:t>
+      </w:r>
+      <w:proofErr w:type="gramEnd"/>
+      <w:r>
+        <w:rPr>
+          <w:sz w:val="24"/>
+          <w:szCs w:val="24"/>
+        </w:rPr>
+        <w:t>): metoda daje możliwość starania się o następny/inny kredyt, jeżeli klient się nie zgodzi to zadaje pytanie czy klient chce zakończyć działanie programu przez wpisanie komen</w:t>
+      </w:r>
+      <w:r>
+        <w:rPr>
+          <w:sz w:val="24"/>
+          <w:szCs w:val="24"/>
+        </w:rPr>
+        <w:t>d</w:t>
+      </w:r>
+      <w:r>
+        <w:rPr>
+          <w:sz w:val="24"/>
+          <w:szCs w:val="24"/>
+        </w:rPr>
+        <w:t xml:space="preserve">y </w:t>
+      </w:r>
+      <w:r>
+        <w:rPr>
+          <w:sz w:val="24"/>
+          <w:szCs w:val="24"/>
+        </w:rPr>
+        <w:t xml:space="preserve"> „!</w:t>
+      </w:r>
+      <w:proofErr w:type="spellStart"/>
+      <w:r>
+        <w:rPr>
+          <w:sz w:val="24"/>
+          <w:szCs w:val="24"/>
+        </w:rPr>
+        <w:t>exit</w:t>
+      </w:r>
+      <w:proofErr w:type="spellEnd"/>
+      <w:r>
+        <w:rPr>
+          <w:sz w:val="24"/>
+          <w:szCs w:val="24"/>
+        </w:rPr>
+        <w:t>”</w:t>
+      </w:r>
+    </w:p>
+    <w:p>
+      <w:pPr>
+        <w:rPr>
+          <w:sz w:val="24"/>
+          <w:szCs w:val="24"/>
+        </w:rPr>
+      </w:pPr>
+      <w:r>
+        <w:rPr>
           <w:noProof/>
           <w:sz w:val="24"/>
           <w:szCs w:val="24"/>
         </w:rPr>
-        <w:lastRenderedPageBreak/>
         <w:drawing>
-          <wp:anchor distT="0" distB="0" distL="114300" distR="114300" simplePos="0" relativeHeight="251675648" behindDoc="0" locked="0" layoutInCell="1" allowOverlap="1" wp14:anchorId="2CD7075B" wp14:editId="21CF4D1C">
+          <wp:anchor distT="0" distB="0" distL="114300" distR="114300" simplePos="0" relativeHeight="251676672" behindDoc="1" locked="0" layoutInCell="1" allowOverlap="1" wp14:anchorId="044C52A5" wp14:editId="5F859AA6">
             <wp:simplePos x="0" y="0"/>
             <wp:positionH relativeFrom="column">
-              <wp:posOffset>6173590</wp:posOffset>
+              <wp:posOffset>8508915</wp:posOffset>
             </wp:positionH>
             <wp:positionV relativeFrom="paragraph">
-              <wp:posOffset>911489</wp:posOffset>
+              <wp:posOffset>95279</wp:posOffset>
             </wp:positionV>
-            <wp:extent cx="342900" cy="249555"/>
-            <wp:effectExtent l="0" t="0" r="0" b="0"/>
-            <wp:wrapSquare wrapText="bothSides"/>
-            <wp:docPr id="320445023" name="Obraz 320445023" descr="Obraz zawierający logo&#10;&#10;Opis wygenerowany automatycznie">
-              <a:extLst xmlns:a="http://schemas.openxmlformats.org/drawingml/2006/main">
-                <a:ext uri="{C183D7F6-B498-43B3-948B-1728B52AA6E4}">
-                  <adec:decorative xmlns:adec="http://schemas.microsoft.com/office/drawing/2017/decorative" val="0"/>
-                </a:ext>
-              </a:extLst>
-            </wp:docPr>
+            <wp:extent cx="1043305" cy="1043305"/>
+            <wp:effectExtent l="0" t="0" r="4445" b="4445"/>
+            <wp:wrapTight wrapText="bothSides">
+              <wp:wrapPolygon edited="0">
+                <wp:start x="0" y="0"/>
+                <wp:lineTo x="0" y="21298"/>
+                <wp:lineTo x="21298" y="21298"/>
+                <wp:lineTo x="21298" y="0"/>
+                <wp:lineTo x="0" y="0"/>
+              </wp:wrapPolygon>
+            </wp:wrapTight>
+            <wp:docPr id="1795522331" name="Obraz 1" descr="Obraz zawierający wykres&#10;&#10;Opis wygenerowany automatycznie"/>
             <wp:cNvGraphicFramePr>
               <a:graphicFrameLocks xmlns:a="http://schemas.openxmlformats.org/drawingml/2006/main" noChangeAspect="1"/>
             </wp:cNvGraphicFramePr>
@@ -554,17 +1384,11 @@
               <a:graphicData uri="http://schemas.openxmlformats.org/drawingml/2006/picture">
                 <pic:pic xmlns:pic="http://schemas.openxmlformats.org/drawingml/2006/picture">
                   <pic:nvPicPr>
-                    <pic:cNvPr id="591468133" name="Obraz 3" descr="Obraz zawierający logo&#10;&#10;Opis wygenerowany automatycznie">
-                      <a:extLst>
-                        <a:ext uri="{C183D7F6-B498-43B3-948B-1728B52AA6E4}">
-                          <adec:decorative xmlns:adec="http://schemas.microsoft.com/office/drawing/2017/decorative" val="0"/>
-                        </a:ext>
-                      </a:extLst>
-                    </pic:cNvPr>
+                    <pic:cNvPr id="1795522331" name="Obraz 1" descr="Obraz zawierający wykres&#10;&#10;Opis wygenerowany automatycznie"/>
                     <pic:cNvPicPr/>
                   </pic:nvPicPr>
                   <pic:blipFill>
-                    <a:blip r:embed="rId4" cstate="print">
+                    <a:blip r:embed="rId4">
                       <a:extLst>
                         <a:ext uri="{28A0092B-C50C-407E-A947-70E740481C1C}">
                           <a14:useLocalDpi xmlns:a14="http://schemas.microsoft.com/office/drawing/2010/main" val="0"/>
@@ -578,7 +1402,7 @@
                   <pic:spPr>
                     <a:xfrm>
                       <a:off x="0" y="0"/>
-                      <a:ext cx="342900" cy="249555"/>
+                      <a:ext cx="1043305" cy="1043305"/>
                     </a:xfrm>
                     <a:prstGeom prst="rect">
                       <a:avLst/>
@@ -587,12 +1411,6 @@
                 </pic:pic>
               </a:graphicData>
             </a:graphic>
-            <wp14:sizeRelH relativeFrom="margin">
-              <wp14:pctWidth>0</wp14:pctWidth>
-            </wp14:sizeRelH>
-            <wp14:sizeRelV relativeFrom="margin">
-              <wp14:pctHeight>0</wp14:pctHeight>
-            </wp14:sizeRelV>
           </wp:anchor>
         </w:drawing>
       </w:r>
@@ -603,81 +1421,7 @@
           <w:szCs w:val="24"/>
         </w:rPr>
         <w:drawing>
-          <wp:anchor distT="0" distB="0" distL="114300" distR="114300" simplePos="0" relativeHeight="251661312" behindDoc="0" locked="0" layoutInCell="1" allowOverlap="1" wp14:anchorId="2CB4FA3D" wp14:editId="3007D64D">
-            <wp:simplePos x="0" y="0"/>
-            <wp:positionH relativeFrom="column">
-              <wp:posOffset>3251835</wp:posOffset>
-            </wp:positionH>
-            <wp:positionV relativeFrom="paragraph">
-              <wp:posOffset>836295</wp:posOffset>
-            </wp:positionV>
-            <wp:extent cx="342900" cy="249555"/>
-            <wp:effectExtent l="0" t="0" r="0" b="0"/>
-            <wp:wrapSquare wrapText="bothSides"/>
-            <wp:docPr id="591468133" name="Obraz 3" descr="Obraz zawierający logo&#10;&#10;Opis wygenerowany automatycznie">
-              <a:extLst xmlns:a="http://schemas.openxmlformats.org/drawingml/2006/main">
-                <a:ext uri="{C183D7F6-B498-43B3-948B-1728B52AA6E4}">
-                  <adec:decorative xmlns:adec="http://schemas.microsoft.com/office/drawing/2017/decorative" val="0"/>
-                </a:ext>
-              </a:extLst>
-            </wp:docPr>
-            <wp:cNvGraphicFramePr>
-              <a:graphicFrameLocks xmlns:a="http://schemas.openxmlformats.org/drawingml/2006/main" noChangeAspect="1"/>
-            </wp:cNvGraphicFramePr>
-            <a:graphic xmlns:a="http://schemas.openxmlformats.org/drawingml/2006/main">
-              <a:graphicData uri="http://schemas.openxmlformats.org/drawingml/2006/picture">
-                <pic:pic xmlns:pic="http://schemas.openxmlformats.org/drawingml/2006/picture">
-                  <pic:nvPicPr>
-                    <pic:cNvPr id="591468133" name="Obraz 3" descr="Obraz zawierający logo&#10;&#10;Opis wygenerowany automatycznie">
-                      <a:extLst>
-                        <a:ext uri="{C183D7F6-B498-43B3-948B-1728B52AA6E4}">
-                          <adec:decorative xmlns:adec="http://schemas.microsoft.com/office/drawing/2017/decorative" val="0"/>
-                        </a:ext>
-                      </a:extLst>
-                    </pic:cNvPr>
-                    <pic:cNvPicPr/>
-                  </pic:nvPicPr>
-                  <pic:blipFill>
-                    <a:blip r:embed="rId4" cstate="print">
-                      <a:extLst>
-                        <a:ext uri="{28A0092B-C50C-407E-A947-70E740481C1C}">
-                          <a14:useLocalDpi xmlns:a14="http://schemas.microsoft.com/office/drawing/2010/main" val="0"/>
-                        </a:ext>
-                      </a:extLst>
-                    </a:blip>
-                    <a:stretch>
-                      <a:fillRect/>
-                    </a:stretch>
-                  </pic:blipFill>
-                  <pic:spPr>
-                    <a:xfrm>
-                      <a:off x="0" y="0"/>
-                      <a:ext cx="342900" cy="249555"/>
-                    </a:xfrm>
-                    <a:prstGeom prst="rect">
-                      <a:avLst/>
-                    </a:prstGeom>
-                  </pic:spPr>
-                </pic:pic>
-              </a:graphicData>
-            </a:graphic>
-            <wp14:sizeRelH relativeFrom="margin">
-              <wp14:pctWidth>0</wp14:pctWidth>
-            </wp14:sizeRelH>
-            <wp14:sizeRelV relativeFrom="margin">
-              <wp14:pctHeight>0</wp14:pctHeight>
-            </wp14:sizeRelV>
-          </wp:anchor>
-        </w:drawing>
-      </w:r>
-      <w:r>
-        <w:rPr>
-          <w:noProof/>
-          <w:sz w:val="24"/>
-          <w:szCs w:val="24"/>
-        </w:rPr>
-        <w:drawing>
-          <wp:anchor distT="0" distB="0" distL="114300" distR="114300" simplePos="0" relativeHeight="251659264" behindDoc="1" locked="0" layoutInCell="1" allowOverlap="1" wp14:anchorId="3B26C735" wp14:editId="452A72B9">
+          <wp:anchor distT="0" distB="0" distL="114300" distR="114300" simplePos="0" relativeHeight="251659264" behindDoc="1" locked="0" layoutInCell="1" allowOverlap="1" wp14:anchorId="3B26C735" wp14:editId="7E18C557">
             <wp:simplePos x="0" y="0"/>
             <wp:positionH relativeFrom="margin">
               <wp:align>center</wp:align>
@@ -726,82 +1470,6 @@
           </wp:anchor>
         </w:drawing>
       </w:r>
-      <w:r>
-        <w:rPr>
-          <w:noProof/>
-          <w:sz w:val="24"/>
-          <w:szCs w:val="24"/>
-        </w:rPr>
-        <w:drawing>
-          <wp:anchor distT="0" distB="0" distL="114300" distR="114300" simplePos="0" relativeHeight="251660288" behindDoc="0" locked="0" layoutInCell="1" allowOverlap="1" wp14:anchorId="5A8AA989" wp14:editId="3DBD18DE">
-            <wp:simplePos x="0" y="0"/>
-            <wp:positionH relativeFrom="column">
-              <wp:posOffset>8557368</wp:posOffset>
-            </wp:positionH>
-            <wp:positionV relativeFrom="paragraph">
-              <wp:posOffset>146649</wp:posOffset>
-            </wp:positionV>
-            <wp:extent cx="974725" cy="976630"/>
-            <wp:effectExtent l="0" t="0" r="0" b="0"/>
-            <wp:wrapTopAndBottom/>
-            <wp:docPr id="1394079616" name="Obraz 2" descr="Obraz zawierający tekst&#10;&#10;Opis wygenerowany automatycznie"/>
-            <wp:cNvGraphicFramePr>
-              <a:graphicFrameLocks xmlns:a="http://schemas.openxmlformats.org/drawingml/2006/main" noChangeAspect="1"/>
-            </wp:cNvGraphicFramePr>
-            <a:graphic xmlns:a="http://schemas.openxmlformats.org/drawingml/2006/main">
-              <a:graphicData uri="http://schemas.openxmlformats.org/drawingml/2006/picture">
-                <pic:pic xmlns:pic="http://schemas.openxmlformats.org/drawingml/2006/picture">
-                  <pic:nvPicPr>
-                    <pic:cNvPr id="1394079616" name="Obraz 2" descr="Obraz zawierający tekst&#10;&#10;Opis wygenerowany automatycznie"/>
-                    <pic:cNvPicPr>
-                      <a:picLocks noChangeAspect="1" noChangeArrowheads="1"/>
-                    </pic:cNvPicPr>
-                  </pic:nvPicPr>
-                  <pic:blipFill>
-                    <a:blip r:embed="rId6" cstate="print">
-                      <a:extLst>
-                        <a:ext uri="{28A0092B-C50C-407E-A947-70E740481C1C}">
-                          <a14:useLocalDpi xmlns:a14="http://schemas.microsoft.com/office/drawing/2010/main" val="0"/>
-                        </a:ext>
-                      </a:extLst>
-                    </a:blip>
-                    <a:srcRect/>
-                    <a:stretch>
-                      <a:fillRect/>
-                    </a:stretch>
-                  </pic:blipFill>
-                  <pic:spPr bwMode="auto">
-                    <a:xfrm>
-                      <a:off x="0" y="0"/>
-                      <a:ext cx="974725" cy="976630"/>
-                    </a:xfrm>
-                    <a:prstGeom prst="rect">
-                      <a:avLst/>
-                    </a:prstGeom>
-                    <a:noFill/>
-                    <a:ln>
-                      <a:noFill/>
-                    </a:ln>
-                  </pic:spPr>
-                </pic:pic>
-              </a:graphicData>
-            </a:graphic>
-            <wp14:sizeRelH relativeFrom="margin">
-              <wp14:pctWidth>0</wp14:pctWidth>
-            </wp14:sizeRelH>
-            <wp14:sizeRelV relativeFrom="margin">
-              <wp14:pctHeight>0</wp14:pctHeight>
-            </wp14:sizeRelV>
-          </wp:anchor>
-        </w:drawing>
-      </w:r>
-      <w:r>
-        <w:rPr>
-          <w:sz w:val="24"/>
-          <w:szCs w:val="24"/>
-        </w:rPr>
-        <w:t xml:space="preserve"> </w:t>
-      </w:r>
     </w:p>
     <w:p>
       <w:pPr>
@@ -826,14 +1494,6 @@
           <w:szCs w:val="24"/>
         </w:rPr>
       </w:pPr>
-    </w:p>
-    <w:p>
-      <w:pPr>
-        <w:rPr>
-          <w:sz w:val="24"/>
-          <w:szCs w:val="24"/>
-        </w:rPr>
-      </w:pPr>
       <w:r>
         <w:rPr>
           <w:noProof/>
@@ -841,18 +1501,18 @@
           <w:szCs w:val="24"/>
         </w:rPr>
         <w:drawing>
-          <wp:anchor distT="0" distB="0" distL="114300" distR="114300" simplePos="0" relativeHeight="251673600" behindDoc="0" locked="0" layoutInCell="1" allowOverlap="1" wp14:anchorId="4554AAFD" wp14:editId="6AE878CE">
+          <wp:anchor distT="0" distB="0" distL="114300" distR="114300" simplePos="0" relativeHeight="251669504" behindDoc="0" locked="0" layoutInCell="1" allowOverlap="1" wp14:anchorId="37A9B37B" wp14:editId="70CAF353">
             <wp:simplePos x="0" y="0"/>
             <wp:positionH relativeFrom="column">
-              <wp:posOffset>6353451</wp:posOffset>
+              <wp:posOffset>5845137</wp:posOffset>
             </wp:positionH>
             <wp:positionV relativeFrom="paragraph">
-              <wp:posOffset>147955</wp:posOffset>
+              <wp:posOffset>298620</wp:posOffset>
             </wp:positionV>
-            <wp:extent cx="342900" cy="249555"/>
-            <wp:effectExtent l="0" t="0" r="0" b="0"/>
+            <wp:extent cx="284480" cy="207010"/>
+            <wp:effectExtent l="0" t="0" r="1270" b="2540"/>
             <wp:wrapSquare wrapText="bothSides"/>
-            <wp:docPr id="45743405" name="Obraz 45743405" descr="Obraz zawierający logo&#10;&#10;Opis wygenerowany automatycznie">
+            <wp:docPr id="350813061" name="Obraz 350813061" descr="Obraz zawierający logo&#10;&#10;Opis wygenerowany automatycznie">
               <a:extLst xmlns:a="http://schemas.openxmlformats.org/drawingml/2006/main">
                 <a:ext uri="{C183D7F6-B498-43B3-948B-1728B52AA6E4}">
                   <adec:decorative xmlns:adec="http://schemas.microsoft.com/office/drawing/2017/decorative" val="0"/>
@@ -876,7 +1536,7 @@
                     <pic:cNvPicPr/>
                   </pic:nvPicPr>
                   <pic:blipFill>
-                    <a:blip r:embed="rId4" cstate="print">
+                    <a:blip r:embed="rId6" cstate="print">
                       <a:extLst>
                         <a:ext uri="{28A0092B-C50C-407E-A947-70E740481C1C}">
                           <a14:useLocalDpi xmlns:a14="http://schemas.microsoft.com/office/drawing/2010/main" val="0"/>
@@ -890,7 +1550,7 @@
                   <pic:spPr>
                     <a:xfrm>
                       <a:off x="0" y="0"/>
-                      <a:ext cx="342900" cy="249555"/>
+                      <a:ext cx="284480" cy="207010"/>
                     </a:xfrm>
                     <a:prstGeom prst="rect">
                       <a:avLst/>
@@ -908,6 +1568,14 @@
           </wp:anchor>
         </w:drawing>
       </w:r>
+    </w:p>
+    <w:p>
+      <w:pPr>
+        <w:rPr>
+          <w:sz w:val="24"/>
+          <w:szCs w:val="24"/>
+        </w:rPr>
+      </w:pPr>
       <w:r>
         <w:rPr>
           <w:noProof/>
@@ -915,18 +1583,18 @@
           <w:szCs w:val="24"/>
         </w:rPr>
         <w:drawing>
-          <wp:anchor distT="0" distB="0" distL="114300" distR="114300" simplePos="0" relativeHeight="251671552" behindDoc="0" locked="0" layoutInCell="1" allowOverlap="1" wp14:anchorId="2F29EFC5" wp14:editId="2FA1F6C5">
+          <wp:anchor distT="0" distB="0" distL="114300" distR="114300" simplePos="0" relativeHeight="251665408" behindDoc="0" locked="0" layoutInCell="1" allowOverlap="1" wp14:anchorId="062C4930" wp14:editId="44CDE5F7">
             <wp:simplePos x="0" y="0"/>
             <wp:positionH relativeFrom="column">
-              <wp:posOffset>8355282</wp:posOffset>
+              <wp:posOffset>3557905</wp:posOffset>
             </wp:positionH>
             <wp:positionV relativeFrom="paragraph">
-              <wp:posOffset>122076</wp:posOffset>
+              <wp:posOffset>143292</wp:posOffset>
             </wp:positionV>
-            <wp:extent cx="342900" cy="249555"/>
-            <wp:effectExtent l="0" t="0" r="0" b="0"/>
+            <wp:extent cx="283845" cy="207010"/>
+            <wp:effectExtent l="0" t="0" r="1905" b="2540"/>
             <wp:wrapSquare wrapText="bothSides"/>
-            <wp:docPr id="927427237" name="Obraz 927427237" descr="Obraz zawierający logo&#10;&#10;Opis wygenerowany automatycznie">
+            <wp:docPr id="536382957" name="Obraz 536382957" descr="Obraz zawierający logo&#10;&#10;Opis wygenerowany automatycznie">
               <a:extLst xmlns:a="http://schemas.openxmlformats.org/drawingml/2006/main">
                 <a:ext uri="{C183D7F6-B498-43B3-948B-1728B52AA6E4}">
                   <adec:decorative xmlns:adec="http://schemas.microsoft.com/office/drawing/2017/decorative" val="0"/>
@@ -950,7 +1618,7 @@
                     <pic:cNvPicPr/>
                   </pic:nvPicPr>
                   <pic:blipFill>
-                    <a:blip r:embed="rId4" cstate="print">
+                    <a:blip r:embed="rId6" cstate="print">
                       <a:extLst>
                         <a:ext uri="{28A0092B-C50C-407E-A947-70E740481C1C}">
                           <a14:useLocalDpi xmlns:a14="http://schemas.microsoft.com/office/drawing/2010/main" val="0"/>
@@ -964,7 +1632,7 @@
                   <pic:spPr>
                     <a:xfrm>
                       <a:off x="0" y="0"/>
-                      <a:ext cx="342900" cy="249555"/>
+                      <a:ext cx="283845" cy="207010"/>
                     </a:xfrm>
                     <a:prstGeom prst="rect">
                       <a:avLst/>
@@ -982,6 +1650,30 @@
           </wp:anchor>
         </w:drawing>
       </w:r>
+    </w:p>
+    <w:p>
+      <w:pPr>
+        <w:rPr>
+          <w:sz w:val="24"/>
+          <w:szCs w:val="24"/>
+        </w:rPr>
+      </w:pPr>
+    </w:p>
+    <w:p>
+      <w:pPr>
+        <w:rPr>
+          <w:sz w:val="24"/>
+          <w:szCs w:val="24"/>
+        </w:rPr>
+      </w:pPr>
+    </w:p>
+    <w:p>
+      <w:pPr>
+        <w:rPr>
+          <w:sz w:val="24"/>
+          <w:szCs w:val="24"/>
+        </w:rPr>
+      </w:pPr>
       <w:r>
         <w:rPr>
           <w:noProof/>
@@ -989,18 +1681,18 @@
           <w:szCs w:val="24"/>
         </w:rPr>
         <w:drawing>
-          <wp:anchor distT="0" distB="0" distL="114300" distR="114300" simplePos="0" relativeHeight="251667456" behindDoc="0" locked="0" layoutInCell="1" allowOverlap="1" wp14:anchorId="7616C462" wp14:editId="06743D44">
+          <wp:anchor distT="0" distB="0" distL="114300" distR="114300" simplePos="0" relativeHeight="251661312" behindDoc="0" locked="0" layoutInCell="1" allowOverlap="1" wp14:anchorId="2CB4FA3D" wp14:editId="2532C169">
             <wp:simplePos x="0" y="0"/>
             <wp:positionH relativeFrom="column">
-              <wp:posOffset>948690</wp:posOffset>
+              <wp:posOffset>3306427</wp:posOffset>
             </wp:positionH>
             <wp:positionV relativeFrom="paragraph">
-              <wp:posOffset>5080</wp:posOffset>
+              <wp:posOffset>262037</wp:posOffset>
             </wp:positionV>
-            <wp:extent cx="354330" cy="258445"/>
-            <wp:effectExtent l="0" t="0" r="7620" b="8255"/>
+            <wp:extent cx="342900" cy="249555"/>
+            <wp:effectExtent l="0" t="0" r="0" b="0"/>
             <wp:wrapSquare wrapText="bothSides"/>
-            <wp:docPr id="2043403523" name="Obraz 2043403523" descr="Obraz zawierający logo&#10;&#10;Opis wygenerowany automatycznie">
+            <wp:docPr id="591468133" name="Obraz 3" descr="Obraz zawierający logo&#10;&#10;Opis wygenerowany automatycznie">
               <a:extLst xmlns:a="http://schemas.openxmlformats.org/drawingml/2006/main">
                 <a:ext uri="{C183D7F6-B498-43B3-948B-1728B52AA6E4}">
                   <adec:decorative xmlns:adec="http://schemas.microsoft.com/office/drawing/2017/decorative" val="0"/>
@@ -1038,7 +1730,7 @@
                   <pic:spPr>
                     <a:xfrm>
                       <a:off x="0" y="0"/>
-                      <a:ext cx="354330" cy="258445"/>
+                      <a:ext cx="342900" cy="249555"/>
                     </a:xfrm>
                     <a:prstGeom prst="rect">
                       <a:avLst/>
@@ -1056,6 +1748,14 @@
           </wp:anchor>
         </w:drawing>
       </w:r>
+    </w:p>
+    <w:p>
+      <w:pPr>
+        <w:rPr>
+          <w:sz w:val="24"/>
+          <w:szCs w:val="24"/>
+        </w:rPr>
+      </w:pPr>
       <w:r>
         <w:rPr>
           <w:noProof/>
@@ -1063,13 +1763,235 @@
           <w:szCs w:val="24"/>
         </w:rPr>
         <w:drawing>
-          <wp:anchor distT="0" distB="0" distL="114300" distR="114300" simplePos="0" relativeHeight="251663360" behindDoc="0" locked="0" layoutInCell="1" allowOverlap="1" wp14:anchorId="28CF7411" wp14:editId="75F86CD3">
+          <wp:anchor distT="0" distB="0" distL="114300" distR="114300" simplePos="0" relativeHeight="251671552" behindDoc="0" locked="0" layoutInCell="1" allowOverlap="1" wp14:anchorId="2F29EFC5" wp14:editId="115D6E1F">
             <wp:simplePos x="0" y="0"/>
             <wp:positionH relativeFrom="column">
-              <wp:posOffset>3243089</wp:posOffset>
+              <wp:posOffset>8422583</wp:posOffset>
             </wp:positionH>
             <wp:positionV relativeFrom="paragraph">
-              <wp:posOffset>5080</wp:posOffset>
+              <wp:posOffset>106699</wp:posOffset>
+            </wp:positionV>
+            <wp:extent cx="342900" cy="249555"/>
+            <wp:effectExtent l="0" t="0" r="0" b="0"/>
+            <wp:wrapSquare wrapText="bothSides"/>
+            <wp:docPr id="927427237" name="Obraz 927427237" descr="Obraz zawierający logo&#10;&#10;Opis wygenerowany automatycznie">
+              <a:extLst xmlns:a="http://schemas.openxmlformats.org/drawingml/2006/main">
+                <a:ext uri="{C183D7F6-B498-43B3-948B-1728B52AA6E4}">
+                  <adec:decorative xmlns:adec="http://schemas.microsoft.com/office/drawing/2017/decorative" val="0"/>
+                </a:ext>
+              </a:extLst>
+            </wp:docPr>
+            <wp:cNvGraphicFramePr>
+              <a:graphicFrameLocks xmlns:a="http://schemas.openxmlformats.org/drawingml/2006/main" noChangeAspect="1"/>
+            </wp:cNvGraphicFramePr>
+            <a:graphic xmlns:a="http://schemas.openxmlformats.org/drawingml/2006/main">
+              <a:graphicData uri="http://schemas.openxmlformats.org/drawingml/2006/picture">
+                <pic:pic xmlns:pic="http://schemas.openxmlformats.org/drawingml/2006/picture">
+                  <pic:nvPicPr>
+                    <pic:cNvPr id="591468133" name="Obraz 3" descr="Obraz zawierający logo&#10;&#10;Opis wygenerowany automatycznie">
+                      <a:extLst>
+                        <a:ext uri="{C183D7F6-B498-43B3-948B-1728B52AA6E4}">
+                          <adec:decorative xmlns:adec="http://schemas.microsoft.com/office/drawing/2017/decorative" val="0"/>
+                        </a:ext>
+                      </a:extLst>
+                    </pic:cNvPr>
+                    <pic:cNvPicPr/>
+                  </pic:nvPicPr>
+                  <pic:blipFill>
+                    <a:blip r:embed="rId7" cstate="print">
+                      <a:extLst>
+                        <a:ext uri="{28A0092B-C50C-407E-A947-70E740481C1C}">
+                          <a14:useLocalDpi xmlns:a14="http://schemas.microsoft.com/office/drawing/2010/main" val="0"/>
+                        </a:ext>
+                      </a:extLst>
+                    </a:blip>
+                    <a:stretch>
+                      <a:fillRect/>
+                    </a:stretch>
+                  </pic:blipFill>
+                  <pic:spPr>
+                    <a:xfrm>
+                      <a:off x="0" y="0"/>
+                      <a:ext cx="342900" cy="249555"/>
+                    </a:xfrm>
+                    <a:prstGeom prst="rect">
+                      <a:avLst/>
+                    </a:prstGeom>
+                  </pic:spPr>
+                </pic:pic>
+              </a:graphicData>
+            </a:graphic>
+            <wp14:sizeRelH relativeFrom="margin">
+              <wp14:pctWidth>0</wp14:pctWidth>
+            </wp14:sizeRelH>
+            <wp14:sizeRelV relativeFrom="margin">
+              <wp14:pctHeight>0</wp14:pctHeight>
+            </wp14:sizeRelV>
+          </wp:anchor>
+        </w:drawing>
+      </w:r>
+      <w:r>
+        <w:rPr>
+          <w:noProof/>
+          <w:sz w:val="24"/>
+          <w:szCs w:val="24"/>
+        </w:rPr>
+        <w:drawing>
+          <wp:anchor distT="0" distB="0" distL="114300" distR="114300" simplePos="0" relativeHeight="251675648" behindDoc="0" locked="0" layoutInCell="1" allowOverlap="1" wp14:anchorId="2CD7075B" wp14:editId="4D9CC561">
+            <wp:simplePos x="0" y="0"/>
+            <wp:positionH relativeFrom="column">
+              <wp:posOffset>7551894</wp:posOffset>
+            </wp:positionH>
+            <wp:positionV relativeFrom="paragraph">
+              <wp:posOffset>328133</wp:posOffset>
+            </wp:positionV>
+            <wp:extent cx="342900" cy="249555"/>
+            <wp:effectExtent l="0" t="0" r="0" b="0"/>
+            <wp:wrapSquare wrapText="bothSides"/>
+            <wp:docPr id="320445023" name="Obraz 320445023" descr="Obraz zawierający logo&#10;&#10;Opis wygenerowany automatycznie">
+              <a:extLst xmlns:a="http://schemas.openxmlformats.org/drawingml/2006/main">
+                <a:ext uri="{C183D7F6-B498-43B3-948B-1728B52AA6E4}">
+                  <adec:decorative xmlns:adec="http://schemas.microsoft.com/office/drawing/2017/decorative" val="0"/>
+                </a:ext>
+              </a:extLst>
+            </wp:docPr>
+            <wp:cNvGraphicFramePr>
+              <a:graphicFrameLocks xmlns:a="http://schemas.openxmlformats.org/drawingml/2006/main" noChangeAspect="1"/>
+            </wp:cNvGraphicFramePr>
+            <a:graphic xmlns:a="http://schemas.openxmlformats.org/drawingml/2006/main">
+              <a:graphicData uri="http://schemas.openxmlformats.org/drawingml/2006/picture">
+                <pic:pic xmlns:pic="http://schemas.openxmlformats.org/drawingml/2006/picture">
+                  <pic:nvPicPr>
+                    <pic:cNvPr id="591468133" name="Obraz 3" descr="Obraz zawierający logo&#10;&#10;Opis wygenerowany automatycznie">
+                      <a:extLst>
+                        <a:ext uri="{C183D7F6-B498-43B3-948B-1728B52AA6E4}">
+                          <adec:decorative xmlns:adec="http://schemas.microsoft.com/office/drawing/2017/decorative" val="0"/>
+                        </a:ext>
+                      </a:extLst>
+                    </pic:cNvPr>
+                    <pic:cNvPicPr/>
+                  </pic:nvPicPr>
+                  <pic:blipFill>
+                    <a:blip r:embed="rId7" cstate="print">
+                      <a:extLst>
+                        <a:ext uri="{28A0092B-C50C-407E-A947-70E740481C1C}">
+                          <a14:useLocalDpi xmlns:a14="http://schemas.microsoft.com/office/drawing/2010/main" val="0"/>
+                        </a:ext>
+                      </a:extLst>
+                    </a:blip>
+                    <a:stretch>
+                      <a:fillRect/>
+                    </a:stretch>
+                  </pic:blipFill>
+                  <pic:spPr>
+                    <a:xfrm>
+                      <a:off x="0" y="0"/>
+                      <a:ext cx="342900" cy="249555"/>
+                    </a:xfrm>
+                    <a:prstGeom prst="rect">
+                      <a:avLst/>
+                    </a:prstGeom>
+                  </pic:spPr>
+                </pic:pic>
+              </a:graphicData>
+            </a:graphic>
+            <wp14:sizeRelH relativeFrom="margin">
+              <wp14:pctWidth>0</wp14:pctWidth>
+            </wp14:sizeRelH>
+            <wp14:sizeRelV relativeFrom="margin">
+              <wp14:pctHeight>0</wp14:pctHeight>
+            </wp14:sizeRelV>
+          </wp:anchor>
+        </w:drawing>
+      </w:r>
+      <w:r>
+        <w:rPr>
+          <w:noProof/>
+          <w:sz w:val="24"/>
+          <w:szCs w:val="24"/>
+        </w:rPr>
+        <w:drawing>
+          <wp:anchor distT="0" distB="0" distL="114300" distR="114300" simplePos="0" relativeHeight="251673600" behindDoc="0" locked="0" layoutInCell="1" allowOverlap="1" wp14:anchorId="4554AAFD" wp14:editId="2D65F9F6">
+            <wp:simplePos x="0" y="0"/>
+            <wp:positionH relativeFrom="column">
+              <wp:posOffset>6080219</wp:posOffset>
+            </wp:positionH>
+            <wp:positionV relativeFrom="paragraph">
+              <wp:posOffset>296867</wp:posOffset>
+            </wp:positionV>
+            <wp:extent cx="342900" cy="249555"/>
+            <wp:effectExtent l="0" t="0" r="0" b="0"/>
+            <wp:wrapSquare wrapText="bothSides"/>
+            <wp:docPr id="45743405" name="Obraz 45743405" descr="Obraz zawierający logo&#10;&#10;Opis wygenerowany automatycznie">
+              <a:extLst xmlns:a="http://schemas.openxmlformats.org/drawingml/2006/main">
+                <a:ext uri="{C183D7F6-B498-43B3-948B-1728B52AA6E4}">
+                  <adec:decorative xmlns:adec="http://schemas.microsoft.com/office/drawing/2017/decorative" val="0"/>
+                </a:ext>
+              </a:extLst>
+            </wp:docPr>
+            <wp:cNvGraphicFramePr>
+              <a:graphicFrameLocks xmlns:a="http://schemas.openxmlformats.org/drawingml/2006/main" noChangeAspect="1"/>
+            </wp:cNvGraphicFramePr>
+            <a:graphic xmlns:a="http://schemas.openxmlformats.org/drawingml/2006/main">
+              <a:graphicData uri="http://schemas.openxmlformats.org/drawingml/2006/picture">
+                <pic:pic xmlns:pic="http://schemas.openxmlformats.org/drawingml/2006/picture">
+                  <pic:nvPicPr>
+                    <pic:cNvPr id="591468133" name="Obraz 3" descr="Obraz zawierający logo&#10;&#10;Opis wygenerowany automatycznie">
+                      <a:extLst>
+                        <a:ext uri="{C183D7F6-B498-43B3-948B-1728B52AA6E4}">
+                          <adec:decorative xmlns:adec="http://schemas.microsoft.com/office/drawing/2017/decorative" val="0"/>
+                        </a:ext>
+                      </a:extLst>
+                    </pic:cNvPr>
+                    <pic:cNvPicPr/>
+                  </pic:nvPicPr>
+                  <pic:blipFill>
+                    <a:blip r:embed="rId7" cstate="print">
+                      <a:extLst>
+                        <a:ext uri="{28A0092B-C50C-407E-A947-70E740481C1C}">
+                          <a14:useLocalDpi xmlns:a14="http://schemas.microsoft.com/office/drawing/2010/main" val="0"/>
+                        </a:ext>
+                      </a:extLst>
+                    </a:blip>
+                    <a:stretch>
+                      <a:fillRect/>
+                    </a:stretch>
+                  </pic:blipFill>
+                  <pic:spPr>
+                    <a:xfrm>
+                      <a:off x="0" y="0"/>
+                      <a:ext cx="342900" cy="249555"/>
+                    </a:xfrm>
+                    <a:prstGeom prst="rect">
+                      <a:avLst/>
+                    </a:prstGeom>
+                  </pic:spPr>
+                </pic:pic>
+              </a:graphicData>
+            </a:graphic>
+            <wp14:sizeRelH relativeFrom="margin">
+              <wp14:pctWidth>0</wp14:pctWidth>
+            </wp14:sizeRelH>
+            <wp14:sizeRelV relativeFrom="margin">
+              <wp14:pctHeight>0</wp14:pctHeight>
+            </wp14:sizeRelV>
+          </wp:anchor>
+        </w:drawing>
+      </w:r>
+      <w:r>
+        <w:rPr>
+          <w:noProof/>
+          <w:sz w:val="24"/>
+          <w:szCs w:val="24"/>
+        </w:rPr>
+        <w:drawing>
+          <wp:anchor distT="0" distB="0" distL="114300" distR="114300" simplePos="0" relativeHeight="251663360" behindDoc="0" locked="0" layoutInCell="1" allowOverlap="1" wp14:anchorId="28CF7411" wp14:editId="7FF198F6">
+            <wp:simplePos x="0" y="0"/>
+            <wp:positionH relativeFrom="column">
+              <wp:posOffset>2308073</wp:posOffset>
+            </wp:positionH>
+            <wp:positionV relativeFrom="paragraph">
+              <wp:posOffset>365533</wp:posOffset>
             </wp:positionV>
             <wp:extent cx="319405" cy="258445"/>
             <wp:effectExtent l="0" t="0" r="4445" b="8255"/>
@@ -1130,14 +2052,6 @@
           </wp:anchor>
         </w:drawing>
       </w:r>
-    </w:p>
-    <w:p>
-      <w:pPr>
-        <w:rPr>
-          <w:sz w:val="24"/>
-          <w:szCs w:val="24"/>
-        </w:rPr>
-      </w:pPr>
       <w:r>
         <w:rPr>
           <w:noProof/>
@@ -1145,18 +2059,18 @@
           <w:szCs w:val="24"/>
         </w:rPr>
         <w:drawing>
-          <wp:anchor distT="0" distB="0" distL="114300" distR="114300" simplePos="0" relativeHeight="251669504" behindDoc="0" locked="0" layoutInCell="1" allowOverlap="1" wp14:anchorId="37A9B37B" wp14:editId="7E321765">
+          <wp:anchor distT="0" distB="0" distL="114300" distR="114300" simplePos="0" relativeHeight="251667456" behindDoc="0" locked="0" layoutInCell="1" allowOverlap="1" wp14:anchorId="7616C462" wp14:editId="61C3561F">
             <wp:simplePos x="0" y="0"/>
             <wp:positionH relativeFrom="column">
-              <wp:posOffset>7565282</wp:posOffset>
+              <wp:posOffset>839508</wp:posOffset>
             </wp:positionH>
             <wp:positionV relativeFrom="paragraph">
-              <wp:posOffset>184785</wp:posOffset>
+              <wp:posOffset>17515</wp:posOffset>
             </wp:positionV>
-            <wp:extent cx="284480" cy="207010"/>
-            <wp:effectExtent l="0" t="0" r="1270" b="2540"/>
+            <wp:extent cx="354330" cy="258445"/>
+            <wp:effectExtent l="0" t="0" r="7620" b="8255"/>
             <wp:wrapSquare wrapText="bothSides"/>
-            <wp:docPr id="350813061" name="Obraz 350813061" descr="Obraz zawierający logo&#10;&#10;Opis wygenerowany automatycznie">
+            <wp:docPr id="2043403523" name="Obraz 2043403523" descr="Obraz zawierający logo&#10;&#10;Opis wygenerowany automatycznie">
               <a:extLst xmlns:a="http://schemas.openxmlformats.org/drawingml/2006/main">
                 <a:ext uri="{C183D7F6-B498-43B3-948B-1728B52AA6E4}">
                   <adec:decorative xmlns:adec="http://schemas.microsoft.com/office/drawing/2017/decorative" val="0"/>
@@ -1194,7 +2108,7 @@
                   <pic:spPr>
                     <a:xfrm>
                       <a:off x="0" y="0"/>
-                      <a:ext cx="284480" cy="207010"/>
+                      <a:ext cx="354330" cy="258445"/>
                     </a:xfrm>
                     <a:prstGeom prst="rect">
                       <a:avLst/>
@@ -1214,104 +2128,6 @@
       </w:r>
       <w:r>
         <w:rPr>
-          <w:noProof/>
-          <w:sz w:val="24"/>
-          <w:szCs w:val="24"/>
-        </w:rPr>
-        <w:drawing>
-          <wp:anchor distT="0" distB="0" distL="114300" distR="114300" simplePos="0" relativeHeight="251665408" behindDoc="0" locked="0" layoutInCell="1" allowOverlap="1" wp14:anchorId="062C4930" wp14:editId="46C87FDB">
-            <wp:simplePos x="0" y="0"/>
-            <wp:positionH relativeFrom="column">
-              <wp:posOffset>2268459</wp:posOffset>
-            </wp:positionH>
-            <wp:positionV relativeFrom="paragraph">
-              <wp:posOffset>168910</wp:posOffset>
-            </wp:positionV>
-            <wp:extent cx="283845" cy="207010"/>
-            <wp:effectExtent l="0" t="0" r="1905" b="2540"/>
-            <wp:wrapSquare wrapText="bothSides"/>
-            <wp:docPr id="536382957" name="Obraz 536382957" descr="Obraz zawierający logo&#10;&#10;Opis wygenerowany automatycznie">
-              <a:extLst xmlns:a="http://schemas.openxmlformats.org/drawingml/2006/main">
-                <a:ext uri="{C183D7F6-B498-43B3-948B-1728B52AA6E4}">
-                  <adec:decorative xmlns:adec="http://schemas.microsoft.com/office/drawing/2017/decorative" val="0"/>
-                </a:ext>
-              </a:extLst>
-            </wp:docPr>
-            <wp:cNvGraphicFramePr>
-              <a:graphicFrameLocks xmlns:a="http://schemas.openxmlformats.org/drawingml/2006/main" noChangeAspect="1"/>
-            </wp:cNvGraphicFramePr>
-            <a:graphic xmlns:a="http://schemas.openxmlformats.org/drawingml/2006/main">
-              <a:graphicData uri="http://schemas.openxmlformats.org/drawingml/2006/picture">
-                <pic:pic xmlns:pic="http://schemas.openxmlformats.org/drawingml/2006/picture">
-                  <pic:nvPicPr>
-                    <pic:cNvPr id="591468133" name="Obraz 3" descr="Obraz zawierający logo&#10;&#10;Opis wygenerowany automatycznie">
-                      <a:extLst>
-                        <a:ext uri="{C183D7F6-B498-43B3-948B-1728B52AA6E4}">
-                          <adec:decorative xmlns:adec="http://schemas.microsoft.com/office/drawing/2017/decorative" val="0"/>
-                        </a:ext>
-                      </a:extLst>
-                    </pic:cNvPr>
-                    <pic:cNvPicPr/>
-                  </pic:nvPicPr>
-                  <pic:blipFill>
-                    <a:blip r:embed="rId9" cstate="print">
-                      <a:extLst>
-                        <a:ext uri="{28A0092B-C50C-407E-A947-70E740481C1C}">
-                          <a14:useLocalDpi xmlns:a14="http://schemas.microsoft.com/office/drawing/2010/main" val="0"/>
-                        </a:ext>
-                      </a:extLst>
-                    </a:blip>
-                    <a:stretch>
-                      <a:fillRect/>
-                    </a:stretch>
-                  </pic:blipFill>
-                  <pic:spPr>
-                    <a:xfrm>
-                      <a:off x="0" y="0"/>
-                      <a:ext cx="283845" cy="207010"/>
-                    </a:xfrm>
-                    <a:prstGeom prst="rect">
-                      <a:avLst/>
-                    </a:prstGeom>
-                  </pic:spPr>
-                </pic:pic>
-              </a:graphicData>
-            </a:graphic>
-            <wp14:sizeRelH relativeFrom="margin">
-              <wp14:pctWidth>0</wp14:pctWidth>
-            </wp14:sizeRelH>
-            <wp14:sizeRelV relativeFrom="margin">
-              <wp14:pctHeight>0</wp14:pctHeight>
-            </wp14:sizeRelV>
-          </wp:anchor>
-        </w:drawing>
-      </w:r>
-    </w:p>
-    <w:p>
-      <w:pPr>
-        <w:rPr>
-          <w:sz w:val="24"/>
-          <w:szCs w:val="24"/>
-        </w:rPr>
-      </w:pPr>
-    </w:p>
-    <w:p>
-      <w:pPr>
-        <w:rPr>
-          <w:sz w:val="24"/>
-          <w:szCs w:val="24"/>
-        </w:rPr>
-      </w:pPr>
-    </w:p>
-    <w:p>
-      <w:pPr>
-        <w:rPr>
-          <w:sz w:val="24"/>
-          <w:szCs w:val="24"/>
-        </w:rPr>
-      </w:pPr>
-      <w:r>
-        <w:rPr>
           <w:b/>
           <w:bCs/>
           <w:noProof/>
@@ -1319,13 +2135,13 @@
           <w:szCs w:val="32"/>
         </w:rPr>
         <w:drawing>
-          <wp:anchor distT="0" distB="0" distL="114300" distR="114300" simplePos="0" relativeHeight="251658240" behindDoc="1" locked="0" layoutInCell="1" allowOverlap="1" wp14:anchorId="49B53D0D" wp14:editId="5E82B44E">
+          <wp:anchor distT="0" distB="0" distL="114300" distR="114300" simplePos="0" relativeHeight="251658240" behindDoc="1" locked="0" layoutInCell="1" allowOverlap="1" wp14:anchorId="49B53D0D" wp14:editId="6DCCACAF">
             <wp:simplePos x="0" y="0"/>
             <wp:positionH relativeFrom="margin">
-              <wp:posOffset>3856552</wp:posOffset>
+              <wp:posOffset>3857625</wp:posOffset>
             </wp:positionH>
             <wp:positionV relativeFrom="paragraph">
-              <wp:posOffset>995439</wp:posOffset>
+              <wp:posOffset>992505</wp:posOffset>
             </wp:positionV>
             <wp:extent cx="2183130" cy="2223135"/>
             <wp:effectExtent l="0" t="0" r="7620" b="5715"/>

</xml_diff>

<commit_message>
up date the class plan
</commit_message>
<xml_diff>
--- a/hierarchia klas.docx
+++ b/hierarchia klas.docx
@@ -36,27 +36,53 @@
     <w:p>
       <w:pPr>
         <w:rPr>
-          <w:sz w:val="24"/>
-          <w:szCs w:val="24"/>
-        </w:rPr>
-      </w:pPr>
-      <w:r>
-        <w:rPr>
-          <w:sz w:val="24"/>
-          <w:szCs w:val="24"/>
-        </w:rPr>
-        <w:t>W poniżej pracy zaprezentuję hierarchię klas, sposób gromadzenia danych (strukturę) oraz najważniejsze metody.</w:t>
+          <w:i/>
+          <w:iCs/>
+          <w:sz w:val="24"/>
+          <w:szCs w:val="24"/>
+        </w:rPr>
+      </w:pPr>
+      <w:r>
+        <w:rPr>
+          <w:i/>
+          <w:iCs/>
+          <w:sz w:val="24"/>
+          <w:szCs w:val="24"/>
+        </w:rPr>
+        <w:t>W poniżej pracy zaprezentuję hierarchię klas, sposób gromadzenia danych</w:t>
+      </w:r>
+      <w:r>
+        <w:rPr>
+          <w:i/>
+          <w:iCs/>
+          <w:sz w:val="24"/>
+          <w:szCs w:val="24"/>
+        </w:rPr>
+        <w:t xml:space="preserve"> </w:t>
+      </w:r>
+      <w:r>
+        <w:rPr>
+          <w:i/>
+          <w:iCs/>
+          <w:sz w:val="24"/>
+          <w:szCs w:val="24"/>
+        </w:rPr>
+        <w:t>oraz najważniejsze metody.</w:t>
       </w:r>
     </w:p>
     <w:p>
       <w:pPr>
         <w:rPr>
-          <w:sz w:val="24"/>
-          <w:szCs w:val="24"/>
-        </w:rPr>
-      </w:pPr>
-      <w:r>
-        <w:rPr>
+          <w:i/>
+          <w:iCs/>
+          <w:sz w:val="24"/>
+          <w:szCs w:val="24"/>
+        </w:rPr>
+      </w:pPr>
+      <w:r>
+        <w:rPr>
+          <w:i/>
+          <w:iCs/>
           <w:sz w:val="24"/>
           <w:szCs w:val="24"/>
         </w:rPr>
@@ -83,58 +109,7 @@
           <w:sz w:val="24"/>
           <w:szCs w:val="24"/>
         </w:rPr>
-        <w:t>Dziedziczenie klas zostało przedstawione na schemacie</w:t>
-      </w:r>
-      <w:r>
-        <w:rPr>
-          <w:sz w:val="24"/>
-          <w:szCs w:val="24"/>
-        </w:rPr>
-        <w:t xml:space="preserve"> poniżej</w:t>
-      </w:r>
-      <w:r>
-        <w:rPr>
-          <w:sz w:val="24"/>
-          <w:szCs w:val="24"/>
-        </w:rPr>
-        <w:t xml:space="preserve"> (strzałka </w:t>
-      </w:r>
-      <w:r>
-        <w:rPr>
-          <w:sz w:val="24"/>
-          <w:szCs w:val="24"/>
-        </w:rPr>
-        <w:t>wskazuje na</w:t>
-      </w:r>
-      <w:r>
-        <w:rPr>
-          <w:sz w:val="24"/>
-          <w:szCs w:val="24"/>
-        </w:rPr>
-        <w:t xml:space="preserve"> </w:t>
-      </w:r>
-      <w:proofErr w:type="spellStart"/>
-      <w:r>
-        <w:rPr>
-          <w:sz w:val="24"/>
-          <w:szCs w:val="24"/>
-        </w:rPr>
-        <w:t>klase</w:t>
-      </w:r>
-      <w:proofErr w:type="spellEnd"/>
-      <w:r>
-        <w:rPr>
-          <w:sz w:val="24"/>
-          <w:szCs w:val="24"/>
-        </w:rPr>
-        <w:t xml:space="preserve"> bazową</w:t>
-      </w:r>
-      <w:r>
-        <w:rPr>
-          <w:sz w:val="24"/>
-          <w:szCs w:val="24"/>
-        </w:rPr>
-        <w:t>, natomiast po drugiej stronie strzałki znajduje się klasa pochodna).</w:t>
+        <w:t>Poniższe funkcje są wymienione w spodziewanej kolejności wywoływania.</w:t>
       </w:r>
     </w:p>
     <w:p>
@@ -175,6 +150,29 @@
           <w:szCs w:val="24"/>
         </w:rPr>
       </w:pPr>
+      <w:r>
+        <w:rPr>
+          <w:sz w:val="24"/>
+          <w:szCs w:val="24"/>
+        </w:rPr>
+        <w:t>W trakcie przedstawienia danej metody zdarza się komunikuję jakie są następne kroki działania programu, jednak wszystkie funkcje będą wywoływanie w funkcji „</w:t>
+      </w:r>
+      <w:proofErr w:type="spellStart"/>
+      <w:r>
+        <w:rPr>
+          <w:sz w:val="24"/>
+          <w:szCs w:val="24"/>
+        </w:rPr>
+        <w:t>main</w:t>
+      </w:r>
+      <w:proofErr w:type="spellEnd"/>
+      <w:r>
+        <w:rPr>
+          <w:sz w:val="24"/>
+          <w:szCs w:val="24"/>
+        </w:rPr>
+        <w:t>”.</w:t>
+      </w:r>
     </w:p>
     <w:p>
       <w:pPr>
@@ -183,13 +181,6 @@
           <w:szCs w:val="24"/>
         </w:rPr>
       </w:pPr>
-      <w:r>
-        <w:rPr>
-          <w:sz w:val="24"/>
-          <w:szCs w:val="24"/>
-        </w:rPr>
-        <w:t>Najważniejsze metody:</w:t>
-      </w:r>
     </w:p>
     <w:p>
       <w:pPr>
@@ -203,75 +194,111 @@
           <w:sz w:val="24"/>
           <w:szCs w:val="24"/>
         </w:rPr>
-        <w:t>-</w:t>
-      </w:r>
-      <w:r>
-        <w:rPr>
-          <w:sz w:val="24"/>
-          <w:szCs w:val="24"/>
-        </w:rPr>
-        <w:t xml:space="preserve"> friend</w:t>
-      </w:r>
-      <w:r>
-        <w:rPr>
-          <w:b/>
-          <w:bCs/>
-          <w:sz w:val="24"/>
-          <w:szCs w:val="24"/>
-        </w:rPr>
-        <w:t xml:space="preserve"> </w:t>
-      </w:r>
-      <w:proofErr w:type="spellStart"/>
-      <w:r>
-        <w:rPr>
-          <w:b/>
-          <w:bCs/>
-          <w:sz w:val="24"/>
-          <w:szCs w:val="24"/>
-        </w:rPr>
-        <w:t>int</w:t>
-      </w:r>
-      <w:proofErr w:type="spellEnd"/>
-      <w:r>
-        <w:rPr>
-          <w:b/>
-          <w:bCs/>
-          <w:sz w:val="24"/>
-          <w:szCs w:val="24"/>
-        </w:rPr>
-        <w:t xml:space="preserve"> </w:t>
-      </w:r>
-      <w:proofErr w:type="spellStart"/>
-      <w:r>
-        <w:rPr>
-          <w:b/>
-          <w:bCs/>
-          <w:sz w:val="24"/>
-          <w:szCs w:val="24"/>
-        </w:rPr>
-        <w:t>make_decision</w:t>
-      </w:r>
-      <w:proofErr w:type="spellEnd"/>
-      <w:r>
-        <w:rPr>
-          <w:b/>
-          <w:bCs/>
-          <w:sz w:val="24"/>
-          <w:szCs w:val="24"/>
-        </w:rPr>
-        <w:t>()</w:t>
-      </w:r>
-      <w:r>
-        <w:rPr>
-          <w:sz w:val="24"/>
-          <w:szCs w:val="24"/>
-        </w:rPr>
-        <w:t>: w tej funkcji klient podejmuje decyzje jaki kredyt chce dostać;</w:t>
+        <w:t>Najważniejsze metody:</w:t>
       </w:r>
     </w:p>
     <w:p>
       <w:pPr>
         <w:rPr>
+          <w:sz w:val="24"/>
+          <w:szCs w:val="24"/>
+        </w:rPr>
+      </w:pPr>
+      <w:r>
+        <w:rPr>
+          <w:sz w:val="24"/>
+          <w:szCs w:val="24"/>
+        </w:rPr>
+        <w:t>-</w:t>
+      </w:r>
+      <w:r>
+        <w:rPr>
+          <w:sz w:val="24"/>
+          <w:szCs w:val="24"/>
+        </w:rPr>
+        <w:t xml:space="preserve"> </w:t>
+      </w:r>
+      <w:proofErr w:type="spellStart"/>
+      <w:r>
+        <w:rPr>
+          <w:sz w:val="24"/>
+          <w:szCs w:val="24"/>
+        </w:rPr>
+        <w:t>friend</w:t>
+      </w:r>
+      <w:proofErr w:type="spellEnd"/>
+      <w:r>
+        <w:rPr>
+          <w:b/>
+          <w:bCs/>
+          <w:sz w:val="24"/>
+          <w:szCs w:val="24"/>
+        </w:rPr>
+        <w:t xml:space="preserve"> </w:t>
+      </w:r>
+      <w:r>
+        <w:rPr>
+          <w:b/>
+          <w:bCs/>
+          <w:sz w:val="24"/>
+          <w:szCs w:val="24"/>
+        </w:rPr>
+        <w:t>auto</w:t>
+      </w:r>
+      <w:r>
+        <w:rPr>
+          <w:b/>
+          <w:bCs/>
+          <w:sz w:val="24"/>
+          <w:szCs w:val="24"/>
+        </w:rPr>
+        <w:t xml:space="preserve"> </w:t>
+      </w:r>
+      <w:proofErr w:type="spellStart"/>
+      <w:r>
+        <w:rPr>
+          <w:b/>
+          <w:bCs/>
+          <w:sz w:val="24"/>
+          <w:szCs w:val="24"/>
+        </w:rPr>
+        <w:t>make_decision</w:t>
+      </w:r>
+      <w:proofErr w:type="spellEnd"/>
+      <w:r>
+        <w:rPr>
+          <w:b/>
+          <w:bCs/>
+          <w:sz w:val="24"/>
+          <w:szCs w:val="24"/>
+        </w:rPr>
+        <w:t>()</w:t>
+      </w:r>
+      <w:r>
+        <w:rPr>
+          <w:sz w:val="24"/>
+          <w:szCs w:val="24"/>
+        </w:rPr>
+        <w:t>: w tej funkcji klient podejmuje decyzje jaki kredyt chce dostać</w:t>
+      </w:r>
+      <w:r>
+        <w:rPr>
+          <w:sz w:val="24"/>
+          <w:szCs w:val="24"/>
+        </w:rPr>
+        <w:t>(Dzięki tej funkcji program będzie wiedział na której klasie działać</w:t>
+      </w:r>
+      <w:r>
+        <w:rPr>
+          <w:sz w:val="24"/>
+          <w:szCs w:val="24"/>
+        </w:rPr>
+        <w:t>;</w:t>
+      </w:r>
+    </w:p>
+    <w:p>
+      <w:pPr>
+        <w:rPr>
           <w:i/>
           <w:iCs/>
           <w:sz w:val="24"/>
@@ -350,51 +377,24 @@
           <w:sz w:val="24"/>
           <w:szCs w:val="24"/>
         </w:rPr>
-        <w:t>complete_</w:t>
-      </w:r>
-      <w:proofErr w:type="gramStart"/>
-      <w:r>
-        <w:rPr>
-          <w:b/>
-          <w:bCs/>
-          <w:sz w:val="24"/>
-          <w:szCs w:val="24"/>
-        </w:rPr>
-        <w:t>data</w:t>
-      </w:r>
-      <w:proofErr w:type="spellEnd"/>
-      <w:r>
-        <w:rPr>
-          <w:b/>
-          <w:bCs/>
-          <w:sz w:val="24"/>
-          <w:szCs w:val="24"/>
-        </w:rPr>
-        <w:t>(</w:t>
-      </w:r>
-      <w:proofErr w:type="gramEnd"/>
-      <w:r>
-        <w:rPr>
-          <w:b/>
-          <w:bCs/>
-          <w:sz w:val="24"/>
-          <w:szCs w:val="24"/>
-        </w:rPr>
-        <w:t>)</w:t>
-      </w:r>
-      <w:r>
-        <w:rPr>
-          <w:sz w:val="24"/>
-          <w:szCs w:val="24"/>
-        </w:rPr>
-        <w:t xml:space="preserve">: metoda </w:t>
-      </w:r>
-      <w:r>
-        <w:rPr>
-          <w:sz w:val="24"/>
-          <w:szCs w:val="24"/>
-        </w:rPr>
-        <w:t>zadaje pytania i zapisuje odpowiedzi w strukturze „</w:t>
+        <w:t>complete_data</w:t>
+      </w:r>
+      <w:proofErr w:type="spellEnd"/>
+      <w:r>
+        <w:rPr>
+          <w:b/>
+          <w:bCs/>
+          <w:sz w:val="24"/>
+          <w:szCs w:val="24"/>
+        </w:rPr>
+        <w:t>()</w:t>
+      </w:r>
+      <w:r>
+        <w:rPr>
+          <w:sz w:val="24"/>
+          <w:szCs w:val="24"/>
+        </w:rPr>
+        <w:t>: metoda zadaje pytania i zapisuje odpowiedzi w strukturze „</w:t>
       </w:r>
       <w:proofErr w:type="spellStart"/>
       <w:r>
@@ -406,6 +406,7 @@
         </w:rPr>
         <w:t>needed_data</w:t>
       </w:r>
+      <w:proofErr w:type="spellEnd"/>
       <w:r>
         <w:rPr>
           <w:sz w:val="24"/>
@@ -413,14 +414,6 @@
         </w:rPr>
         <w:t>”;</w:t>
       </w:r>
-      <w:r>
-        <w:rPr>
-          <w:sz w:val="24"/>
-          <w:szCs w:val="24"/>
-        </w:rPr>
-        <w:t>H</w:t>
-      </w:r>
-      <w:proofErr w:type="spellEnd"/>
     </w:p>
     <w:p>
       <w:pPr>
@@ -484,75 +477,25 @@
           <w:sz w:val="24"/>
           <w:szCs w:val="24"/>
         </w:rPr>
-        <w:t>credit_</w:t>
-      </w:r>
-      <w:proofErr w:type="gramStart"/>
-      <w:r>
-        <w:rPr>
-          <w:b/>
-          <w:bCs/>
-          <w:sz w:val="24"/>
-          <w:szCs w:val="24"/>
-        </w:rPr>
-        <w:t>capacity</w:t>
-      </w:r>
-      <w:proofErr w:type="spellEnd"/>
-      <w:r>
-        <w:rPr>
-          <w:b/>
-          <w:bCs/>
-          <w:sz w:val="24"/>
-          <w:szCs w:val="24"/>
-        </w:rPr>
-        <w:t>(</w:t>
-      </w:r>
-      <w:proofErr w:type="gramEnd"/>
-      <w:r>
-        <w:rPr>
-          <w:b/>
-          <w:bCs/>
-          <w:sz w:val="24"/>
-          <w:szCs w:val="24"/>
-        </w:rPr>
-        <w:t>)</w:t>
-      </w:r>
-      <w:r>
-        <w:rPr>
-          <w:sz w:val="24"/>
-          <w:szCs w:val="24"/>
-        </w:rPr>
-        <w:t xml:space="preserve">: </w:t>
-      </w:r>
-      <w:r>
-        <w:rPr>
-          <w:sz w:val="24"/>
-          <w:szCs w:val="24"/>
-        </w:rPr>
-        <w:t>metoda na podstawie udzielonych informacji oblicza zdolność kredytową</w:t>
-      </w:r>
-      <w:r>
-        <w:rPr>
-          <w:sz w:val="24"/>
-          <w:szCs w:val="24"/>
-        </w:rPr>
-        <w:t xml:space="preserve"> klienta i zwraca przybliżoną </w:t>
-      </w:r>
-      <w:proofErr w:type="spellStart"/>
-      <w:r>
-        <w:rPr>
-          <w:sz w:val="24"/>
-          <w:szCs w:val="24"/>
-        </w:rPr>
-        <w:t>wartość;</w:t>
-      </w:r>
-      <w:r>
-        <w:rPr>
-          <w:sz w:val="24"/>
-          <w:szCs w:val="24"/>
-        </w:rPr>
-        <w:t>H</w:t>
-      </w:r>
-      <w:proofErr w:type="spellEnd"/>
+        <w:t>credit_capacity</w:t>
+      </w:r>
+      <w:proofErr w:type="spellEnd"/>
+      <w:r>
+        <w:rPr>
+          <w:b/>
+          <w:bCs/>
+          <w:sz w:val="24"/>
+          <w:szCs w:val="24"/>
+        </w:rPr>
+        <w:t>()</w:t>
+      </w:r>
+      <w:r>
+        <w:rPr>
+          <w:sz w:val="24"/>
+          <w:szCs w:val="24"/>
+        </w:rPr>
+        <w:t>: metoda na podstawie udzielonych informacji oblicza zdolność kredytową klienta i zwraca przybliżoną wartość;</w:t>
+      </w:r>
     </w:p>
     <w:p>
       <w:pPr>
@@ -616,35 +559,33 @@
         <w:t xml:space="preserve"> </w:t>
       </w:r>
       <w:proofErr w:type="spellStart"/>
-      <w:proofErr w:type="gramStart"/>
-      <w:r>
-        <w:rPr>
-          <w:b/>
-          <w:bCs/>
-          <w:sz w:val="24"/>
-          <w:szCs w:val="24"/>
-        </w:rPr>
-        <w:t>verification</w:t>
-      </w:r>
-      <w:proofErr w:type="spellEnd"/>
-      <w:r>
-        <w:rPr>
-          <w:b/>
-          <w:bCs/>
-          <w:sz w:val="24"/>
-          <w:szCs w:val="24"/>
-        </w:rPr>
-        <w:t>(</w:t>
-      </w:r>
-      <w:proofErr w:type="gramEnd"/>
-      <w:r>
-        <w:rPr>
-          <w:b/>
-          <w:bCs/>
-          <w:sz w:val="24"/>
-          <w:szCs w:val="24"/>
-        </w:rPr>
-        <w:t>)</w:t>
+      <w:r>
+        <w:rPr>
+          <w:b/>
+          <w:bCs/>
+          <w:sz w:val="24"/>
+          <w:szCs w:val="24"/>
+        </w:rPr>
+        <w:t>check_capa</w:t>
+      </w:r>
+      <w:r>
+        <w:rPr>
+          <w:b/>
+          <w:bCs/>
+          <w:sz w:val="24"/>
+          <w:szCs w:val="24"/>
+        </w:rPr>
+        <w:t>city</w:t>
+      </w:r>
+      <w:proofErr w:type="spellEnd"/>
+      <w:r>
+        <w:rPr>
+          <w:b/>
+          <w:bCs/>
+          <w:sz w:val="24"/>
+          <w:szCs w:val="24"/>
+        </w:rPr>
+        <w:t>()</w:t>
       </w:r>
       <w:r>
         <w:rPr>
@@ -669,7 +610,14 @@
           <w:sz w:val="24"/>
           <w:szCs w:val="24"/>
         </w:rPr>
-        <w:t>”;</w:t>
+        <w:t>”</w:t>
+      </w:r>
+      <w:r>
+        <w:rPr>
+          <w:sz w:val="24"/>
+          <w:szCs w:val="24"/>
+        </w:rPr>
+        <w:t>;</w:t>
       </w:r>
     </w:p>
     <w:p>
@@ -724,27 +672,7 @@
           <w:sz w:val="24"/>
           <w:szCs w:val="24"/>
         </w:rPr>
-        <w:t xml:space="preserve"> </w:t>
-      </w:r>
-      <w:proofErr w:type="gramStart"/>
-      <w:r>
-        <w:rPr>
-          <w:b/>
-          <w:bCs/>
-          <w:sz w:val="24"/>
-          <w:szCs w:val="24"/>
-        </w:rPr>
-        <w:t>feedback(</w:t>
-      </w:r>
-      <w:proofErr w:type="gramEnd"/>
-      <w:r>
-        <w:rPr>
-          <w:b/>
-          <w:bCs/>
-          <w:sz w:val="24"/>
-          <w:szCs w:val="24"/>
-        </w:rPr>
-        <w:t>)</w:t>
+        <w:t xml:space="preserve"> feedback()</w:t>
       </w:r>
       <w:r>
         <w:rPr>
@@ -810,33 +738,80 @@
           <w:sz w:val="24"/>
           <w:szCs w:val="24"/>
         </w:rPr>
-        <w:t>void</w:t>
-      </w:r>
-      <w:proofErr w:type="spellEnd"/>
-      <w:r>
-        <w:rPr>
-          <w:b/>
-          <w:bCs/>
+        <w:t>int</w:t>
+      </w:r>
+      <w:proofErr w:type="spellEnd"/>
+      <w:r>
+        <w:rPr>
+          <w:b/>
+          <w:bCs/>
+          <w:sz w:val="24"/>
+          <w:szCs w:val="24"/>
+        </w:rPr>
+        <w:t xml:space="preserve"> checkpoint()</w:t>
+      </w:r>
+      <w:r>
+        <w:rPr>
+          <w:sz w:val="24"/>
+          <w:szCs w:val="24"/>
+        </w:rPr>
+        <w:t>:</w:t>
+      </w:r>
+      <w:r>
+        <w:rPr>
+          <w:sz w:val="24"/>
+          <w:szCs w:val="24"/>
+        </w:rPr>
+        <w:t xml:space="preserve"> w przypadku </w:t>
+      </w:r>
+      <w:r>
+        <w:rPr>
+          <w:sz w:val="24"/>
+          <w:szCs w:val="24"/>
+        </w:rPr>
+        <w:t>(</w:t>
+      </w:r>
+      <w:proofErr w:type="spellStart"/>
+      <w:r>
+        <w:rPr>
+          <w:sz w:val="24"/>
+          <w:szCs w:val="24"/>
+        </w:rPr>
+        <w:t>check_capacity</w:t>
+      </w:r>
+      <w:proofErr w:type="spellEnd"/>
+      <w:r>
+        <w:rPr>
           <w:sz w:val="24"/>
           <w:szCs w:val="24"/>
         </w:rPr>
         <w:t xml:space="preserve"> </w:t>
       </w:r>
-      <w:proofErr w:type="gramStart"/>
-      <w:r>
-        <w:rPr>
-          <w:b/>
-          <w:bCs/>
-          <w:sz w:val="24"/>
-          <w:szCs w:val="24"/>
-        </w:rPr>
-        <w:t>checkpoint(</w:t>
-      </w:r>
-      <w:proofErr w:type="gramEnd"/>
-      <w:r>
-        <w:rPr>
-          <w:b/>
-          <w:bCs/>
+      <w:r>
+        <w:rPr>
+          <w:sz w:val="24"/>
+          <w:szCs w:val="24"/>
+        </w:rPr>
+        <w:t>=</w:t>
+      </w:r>
+      <w:r>
+        <w:rPr>
+          <w:sz w:val="24"/>
+          <w:szCs w:val="24"/>
+        </w:rPr>
+        <w:t xml:space="preserve">= </w:t>
+      </w:r>
+      <w:proofErr w:type="spellStart"/>
+      <w:r>
+        <w:rPr>
+          <w:sz w:val="24"/>
+          <w:szCs w:val="24"/>
+        </w:rPr>
+        <w:t>false</w:t>
+      </w:r>
+      <w:proofErr w:type="spellEnd"/>
+      <w:r>
+        <w:rPr>
           <w:sz w:val="24"/>
           <w:szCs w:val="24"/>
         </w:rPr>
@@ -847,46 +822,244 @@
           <w:sz w:val="24"/>
           <w:szCs w:val="24"/>
         </w:rPr>
-        <w:t>: metoda daje możliwość ponownego wypełnienia formularzu w przypadku (</w:t>
-      </w:r>
-      <w:proofErr w:type="spellStart"/>
-      <w:r>
-        <w:rPr>
-          <w:sz w:val="24"/>
-          <w:szCs w:val="24"/>
-        </w:rPr>
-        <w:t>verification</w:t>
-      </w:r>
-      <w:proofErr w:type="spellEnd"/>
-      <w:r>
-        <w:rPr>
-          <w:sz w:val="24"/>
-          <w:szCs w:val="24"/>
-        </w:rPr>
-        <w:t xml:space="preserve"> = </w:t>
-      </w:r>
-      <w:proofErr w:type="spellStart"/>
-      <w:r>
-        <w:rPr>
-          <w:sz w:val="24"/>
-          <w:szCs w:val="24"/>
-        </w:rPr>
-        <w:t>false</w:t>
-      </w:r>
-      <w:proofErr w:type="spellEnd"/>
-      <w:r>
-        <w:rPr>
-          <w:sz w:val="24"/>
-          <w:szCs w:val="24"/>
-        </w:rPr>
-        <w:t>) przez wywołanie odpowiednich funkcji</w:t>
-      </w:r>
-      <w:r>
-        <w:rPr>
-          <w:sz w:val="24"/>
-          <w:szCs w:val="24"/>
-        </w:rPr>
-        <w:t xml:space="preserve"> lub rezygnacje z obecnego rodzaju kredytu (przekierowanie do funkcji </w:t>
+        <w:t xml:space="preserve"> metoda</w:t>
+      </w:r>
+      <w:r>
+        <w:rPr>
+          <w:sz w:val="24"/>
+          <w:szCs w:val="24"/>
+        </w:rPr>
+        <w:t xml:space="preserve"> pyta klienta czy chce </w:t>
+      </w:r>
+      <w:r>
+        <w:rPr>
+          <w:sz w:val="24"/>
+          <w:szCs w:val="24"/>
+        </w:rPr>
+        <w:t>wypełnić</w:t>
+      </w:r>
+      <w:r>
+        <w:rPr>
+          <w:sz w:val="24"/>
+          <w:szCs w:val="24"/>
+        </w:rPr>
+        <w:t xml:space="preserve"> swój formularz</w:t>
+      </w:r>
+      <w:r>
+        <w:rPr>
+          <w:sz w:val="24"/>
+          <w:szCs w:val="24"/>
+        </w:rPr>
+        <w:t xml:space="preserve"> kolejny raz,</w:t>
+      </w:r>
+      <w:r>
+        <w:rPr>
+          <w:sz w:val="24"/>
+          <w:szCs w:val="24"/>
+        </w:rPr>
+        <w:t xml:space="preserve"> jeśli</w:t>
+      </w:r>
+      <w:r>
+        <w:rPr>
+          <w:sz w:val="24"/>
+          <w:szCs w:val="24"/>
+        </w:rPr>
+        <w:t xml:space="preserve"> klient wyrazi taką chęć to funkcja</w:t>
+      </w:r>
+      <w:r>
+        <w:rPr>
+          <w:sz w:val="24"/>
+          <w:szCs w:val="24"/>
+        </w:rPr>
+        <w:t xml:space="preserve"> </w:t>
+      </w:r>
+      <w:r>
+        <w:rPr>
+          <w:sz w:val="24"/>
+          <w:szCs w:val="24"/>
+        </w:rPr>
+        <w:t xml:space="preserve">zwraca wartość „0”, </w:t>
+      </w:r>
+      <w:r>
+        <w:rPr>
+          <w:sz w:val="24"/>
+          <w:szCs w:val="24"/>
+        </w:rPr>
+        <w:t>d</w:t>
+      </w:r>
+      <w:r>
+        <w:rPr>
+          <w:sz w:val="24"/>
+          <w:szCs w:val="24"/>
+        </w:rPr>
+        <w:t>ając tym</w:t>
+      </w:r>
+      <w:r>
+        <w:rPr>
+          <w:sz w:val="24"/>
+          <w:szCs w:val="24"/>
+        </w:rPr>
+        <w:t xml:space="preserve"> możliwość ponownego wypełnienia formularz</w:t>
+      </w:r>
+      <w:r>
+        <w:rPr>
+          <w:sz w:val="24"/>
+          <w:szCs w:val="24"/>
+        </w:rPr>
+        <w:t>a</w:t>
+      </w:r>
+      <w:r>
+        <w:rPr>
+          <w:sz w:val="24"/>
+          <w:szCs w:val="24"/>
+        </w:rPr>
+        <w:t xml:space="preserve"> kredytowego</w:t>
+      </w:r>
+      <w:r>
+        <w:rPr>
+          <w:sz w:val="24"/>
+          <w:szCs w:val="24"/>
+        </w:rPr>
+        <w:t>.</w:t>
+      </w:r>
+      <w:r>
+        <w:rPr>
+          <w:sz w:val="24"/>
+          <w:szCs w:val="24"/>
+        </w:rPr>
+        <w:t xml:space="preserve"> </w:t>
+      </w:r>
+      <w:r>
+        <w:rPr>
+          <w:sz w:val="24"/>
+          <w:szCs w:val="24"/>
+        </w:rPr>
+        <w:t>Metoda</w:t>
+      </w:r>
+      <w:r>
+        <w:rPr>
+          <w:sz w:val="24"/>
+          <w:szCs w:val="24"/>
+        </w:rPr>
+        <w:t xml:space="preserve"> zwraca wartość „1”, gdy</w:t>
+      </w:r>
+      <w:r>
+        <w:rPr>
+          <w:sz w:val="24"/>
+          <w:szCs w:val="24"/>
+        </w:rPr>
+        <w:t xml:space="preserve"> </w:t>
+      </w:r>
+      <w:r>
+        <w:rPr>
+          <w:sz w:val="24"/>
+          <w:szCs w:val="24"/>
+        </w:rPr>
+        <w:t>„</w:t>
+      </w:r>
+      <w:proofErr w:type="spellStart"/>
+      <w:r>
+        <w:rPr>
+          <w:sz w:val="24"/>
+          <w:szCs w:val="24"/>
+        </w:rPr>
+        <w:t>check_capacity</w:t>
+      </w:r>
+      <w:proofErr w:type="spellEnd"/>
+      <w:r>
+        <w:rPr>
+          <w:sz w:val="24"/>
+          <w:szCs w:val="24"/>
+        </w:rPr>
+        <w:t>=</w:t>
+      </w:r>
+      <w:r>
+        <w:rPr>
+          <w:sz w:val="24"/>
+          <w:szCs w:val="24"/>
+        </w:rPr>
+        <w:t>=</w:t>
+      </w:r>
+      <w:proofErr w:type="spellStart"/>
+      <w:r>
+        <w:rPr>
+          <w:sz w:val="24"/>
+          <w:szCs w:val="24"/>
+        </w:rPr>
+        <w:t>true</w:t>
+      </w:r>
+      <w:proofErr w:type="spellEnd"/>
+      <w:r>
+        <w:rPr>
+          <w:sz w:val="24"/>
+          <w:szCs w:val="24"/>
+        </w:rPr>
+        <w:t>”, wtedy zostaje wykonane przekierowanie do funkcji „</w:t>
+      </w:r>
+      <w:proofErr w:type="spellStart"/>
+      <w:r>
+        <w:rPr>
+          <w:sz w:val="24"/>
+          <w:szCs w:val="24"/>
+        </w:rPr>
+        <w:t>final</w:t>
+      </w:r>
+      <w:proofErr w:type="spellEnd"/>
+      <w:r>
+        <w:rPr>
+          <w:sz w:val="24"/>
+          <w:szCs w:val="24"/>
+        </w:rPr>
+        <w:t>”. W</w:t>
+      </w:r>
+      <w:r>
+        <w:rPr>
+          <w:sz w:val="24"/>
+          <w:szCs w:val="24"/>
+        </w:rPr>
+        <w:t xml:space="preserve"> przeciwnym wypadku</w:t>
+      </w:r>
+      <w:r>
+        <w:rPr>
+          <w:sz w:val="24"/>
+          <w:szCs w:val="24"/>
+        </w:rPr>
+        <w:t xml:space="preserve"> funkcja zwraca „2”</w:t>
+      </w:r>
+      <w:r>
+        <w:rPr>
+          <w:sz w:val="24"/>
+          <w:szCs w:val="24"/>
+        </w:rPr>
+        <w:t xml:space="preserve"> (</w:t>
+      </w:r>
+      <w:r>
+        <w:rPr>
+          <w:sz w:val="24"/>
+          <w:szCs w:val="24"/>
+        </w:rPr>
+        <w:t xml:space="preserve"> co skutkuje </w:t>
+      </w:r>
+      <w:r>
+        <w:rPr>
+          <w:sz w:val="24"/>
+          <w:szCs w:val="24"/>
+        </w:rPr>
+        <w:t>przekierowanie</w:t>
+      </w:r>
+      <w:r>
+        <w:rPr>
+          <w:sz w:val="24"/>
+          <w:szCs w:val="24"/>
+        </w:rPr>
+        <w:t>m</w:t>
+      </w:r>
+      <w:r>
+        <w:rPr>
+          <w:sz w:val="24"/>
+          <w:szCs w:val="24"/>
+        </w:rPr>
+        <w:t xml:space="preserve"> do funkcji </w:t>
       </w:r>
       <w:proofErr w:type="spellStart"/>
       <w:r>
@@ -911,25 +1084,7 @@
           <w:sz w:val="24"/>
           <w:szCs w:val="24"/>
         </w:rPr>
-        <w:t>, natomiast jeżeli weryfikacja przebiegła pomyślnie zostanie wywołana funkcja „</w:t>
-      </w:r>
-      <w:proofErr w:type="spellStart"/>
-      <w:r>
-        <w:rPr>
-          <w:b/>
-          <w:bCs/>
-          <w:sz w:val="24"/>
-          <w:szCs w:val="24"/>
-        </w:rPr>
-        <w:t>final</w:t>
-      </w:r>
-      <w:proofErr w:type="spellEnd"/>
-      <w:r>
-        <w:rPr>
-          <w:sz w:val="24"/>
-          <w:szCs w:val="24"/>
-        </w:rPr>
-        <w:t>”;</w:t>
+        <w:t>;</w:t>
       </w:r>
     </w:p>
     <w:p>
@@ -944,6 +1099,7 @@
           <w:sz w:val="24"/>
           <w:szCs w:val="24"/>
         </w:rPr>
+        <w:lastRenderedPageBreak/>
         <w:t xml:space="preserve">- </w:t>
       </w:r>
       <w:proofErr w:type="spellStart"/>
@@ -987,7 +1143,6 @@
         <w:t xml:space="preserve"> </w:t>
       </w:r>
       <w:proofErr w:type="spellStart"/>
-      <w:proofErr w:type="gramStart"/>
       <w:r>
         <w:rPr>
           <w:b/>
@@ -1005,17 +1160,7 @@
           <w:sz w:val="24"/>
           <w:szCs w:val="24"/>
         </w:rPr>
-        <w:t>(</w:t>
-      </w:r>
-      <w:proofErr w:type="gramEnd"/>
-      <w:r>
-        <w:rPr>
-          <w:b/>
-          <w:bCs/>
-          <w:sz w:val="24"/>
-          <w:szCs w:val="24"/>
-        </w:rPr>
-        <w:t>)</w:t>
+        <w:t>()</w:t>
       </w:r>
       <w:r>
         <w:rPr>
@@ -1038,35 +1183,7 @@
           <w:sz w:val="24"/>
           <w:szCs w:val="24"/>
         </w:rPr>
-        <w:t xml:space="preserve">” informuje </w:t>
-      </w:r>
-      <w:r>
-        <w:rPr>
-          <w:sz w:val="24"/>
-          <w:szCs w:val="24"/>
-        </w:rPr>
-        <w:t>klient</w:t>
-      </w:r>
-      <w:r>
-        <w:rPr>
-          <w:sz w:val="24"/>
-          <w:szCs w:val="24"/>
-        </w:rPr>
-        <w:t>a</w:t>
-      </w:r>
-      <w:r>
-        <w:rPr>
-          <w:sz w:val="24"/>
-          <w:szCs w:val="24"/>
-        </w:rPr>
-        <w:t xml:space="preserve"> o wysokościach rat oraz najważniejszych informacjach</w:t>
-      </w:r>
-      <w:r>
-        <w:rPr>
-          <w:sz w:val="24"/>
-          <w:szCs w:val="24"/>
-        </w:rPr>
-        <w:t xml:space="preserve"> związanych z finalizacją kredytu, oraz prosi klienta o wpisanie „imienia i nazwiska” które pieczętuje dokonanie kredytu</w:t>
+        <w:t>” informuje klienta o wysokościach rat oraz najważniejszych informacjach związanych z finalizacją kredytu, oraz prosi klienta o wpisanie „imienia i nazwiska” które pieczętuje dokonanie kredytu</w:t>
       </w:r>
       <w:r>
         <w:rPr>
@@ -1161,37 +1278,17 @@
           <w:sz w:val="24"/>
           <w:szCs w:val="24"/>
         </w:rPr>
-        <w:t>save_</w:t>
-      </w:r>
-      <w:proofErr w:type="gramStart"/>
-      <w:r>
-        <w:rPr>
-          <w:b/>
-          <w:bCs/>
-          <w:sz w:val="24"/>
-          <w:szCs w:val="24"/>
-        </w:rPr>
-        <w:t>info</w:t>
-      </w:r>
-      <w:proofErr w:type="spellEnd"/>
-      <w:r>
-        <w:rPr>
-          <w:b/>
-          <w:bCs/>
-          <w:sz w:val="24"/>
-          <w:szCs w:val="24"/>
-        </w:rPr>
-        <w:t>(</w:t>
-      </w:r>
-      <w:proofErr w:type="gramEnd"/>
-      <w:r>
-        <w:rPr>
-          <w:b/>
-          <w:bCs/>
-          <w:sz w:val="24"/>
-          <w:szCs w:val="24"/>
-        </w:rPr>
-        <w:t>)</w:t>
+        <w:t>save_info</w:t>
+      </w:r>
+      <w:proofErr w:type="spellEnd"/>
+      <w:r>
+        <w:rPr>
+          <w:b/>
+          <w:bCs/>
+          <w:sz w:val="24"/>
+          <w:szCs w:val="24"/>
+        </w:rPr>
+        <w:t>()</w:t>
       </w:r>
       <w:r>
         <w:rPr>
@@ -1206,31 +1303,15 @@
           <w:sz w:val="24"/>
           <w:szCs w:val="24"/>
         </w:rPr>
-        <w:t>finish</w:t>
-      </w:r>
-      <w:proofErr w:type="spellEnd"/>
-      <w:r>
-        <w:rPr>
-          <w:sz w:val="24"/>
-          <w:szCs w:val="24"/>
-        </w:rPr>
-        <w:t xml:space="preserve">, (wywołanie funkcji </w:t>
-      </w:r>
-      <w:proofErr w:type="spellStart"/>
-      <w:r>
-        <w:rPr>
-          <w:sz w:val="24"/>
-          <w:szCs w:val="24"/>
-        </w:rPr>
-        <w:t>exit</w:t>
-      </w:r>
-      <w:proofErr w:type="spellEnd"/>
-      <w:r>
-        <w:rPr>
-          <w:sz w:val="24"/>
-          <w:szCs w:val="24"/>
-        </w:rPr>
-        <w:t>) _</w:t>
+        <w:t>accept_credit</w:t>
+      </w:r>
+      <w:proofErr w:type="spellEnd"/>
+      <w:r>
+        <w:rPr>
+          <w:sz w:val="24"/>
+          <w:szCs w:val="24"/>
+        </w:rPr>
+        <w:t>,</w:t>
       </w:r>
     </w:p>
     <w:p>
@@ -1245,7 +1326,6 @@
           <w:sz w:val="24"/>
           <w:szCs w:val="24"/>
         </w:rPr>
-        <w:lastRenderedPageBreak/>
         <w:t xml:space="preserve">- </w:t>
       </w:r>
       <w:proofErr w:type="spellStart"/>
@@ -1281,7 +1361,6 @@
         <w:t xml:space="preserve"> </w:t>
       </w:r>
       <w:proofErr w:type="spellStart"/>
-      <w:proofErr w:type="gramStart"/>
       <w:r>
         <w:rPr>
           <w:sz w:val="24"/>
@@ -1295,15 +1374,79 @@
           <w:sz w:val="24"/>
           <w:szCs w:val="24"/>
         </w:rPr>
-        <w:t>(</w:t>
-      </w:r>
-      <w:proofErr w:type="gramEnd"/>
-      <w:r>
-        <w:rPr>
-          <w:sz w:val="24"/>
-          <w:szCs w:val="24"/>
-        </w:rPr>
-        <w:t>): metoda daje możliwość starania się o następny/inny kredyt, jeżeli klient się nie zgodzi to zadaje pytanie czy klient chce zakończyć działanie programu przez wpisanie komen</w:t>
+        <w:t xml:space="preserve">(): metoda </w:t>
+      </w:r>
+      <w:r>
+        <w:rPr>
+          <w:sz w:val="24"/>
+          <w:szCs w:val="24"/>
+        </w:rPr>
+        <w:t>pyta czy klient chce skorzystać po raz kolejny z oferty kredytów (opcjonalne przekierowanie do metody „</w:t>
+      </w:r>
+      <w:proofErr w:type="spellStart"/>
+      <w:r>
+        <w:rPr>
+          <w:sz w:val="24"/>
+          <w:szCs w:val="24"/>
+        </w:rPr>
+        <w:t>make_decision</w:t>
+      </w:r>
+      <w:proofErr w:type="spellEnd"/>
+      <w:r>
+        <w:rPr>
+          <w:sz w:val="24"/>
+          <w:szCs w:val="24"/>
+        </w:rPr>
+        <w:t>”</w:t>
+      </w:r>
+      <w:r>
+        <w:rPr>
+          <w:sz w:val="24"/>
+          <w:szCs w:val="24"/>
+        </w:rPr>
+        <w:t xml:space="preserve">, jeżeli klient </w:t>
+      </w:r>
+      <w:r>
+        <w:rPr>
+          <w:sz w:val="24"/>
+          <w:szCs w:val="24"/>
+        </w:rPr>
+        <w:t>wyrazi brak takiej chęci</w:t>
+      </w:r>
+      <w:r>
+        <w:rPr>
+          <w:sz w:val="24"/>
+          <w:szCs w:val="24"/>
+        </w:rPr>
+        <w:t xml:space="preserve"> to </w:t>
+      </w:r>
+      <w:r>
+        <w:rPr>
+          <w:sz w:val="24"/>
+          <w:szCs w:val="24"/>
+        </w:rPr>
+        <w:t>zostanie zapytany</w:t>
+      </w:r>
+      <w:r>
+        <w:rPr>
+          <w:sz w:val="24"/>
+          <w:szCs w:val="24"/>
+        </w:rPr>
+        <w:t xml:space="preserve"> czy chce</w:t>
+      </w:r>
+      <w:r>
+        <w:rPr>
+          <w:sz w:val="24"/>
+          <w:szCs w:val="24"/>
+        </w:rPr>
+        <w:t xml:space="preserve"> on</w:t>
+      </w:r>
+      <w:r>
+        <w:rPr>
+          <w:sz w:val="24"/>
+          <w:szCs w:val="24"/>
+        </w:rPr>
+        <w:t xml:space="preserve"> zakończyć działanie programu przez wpisanie komen</w:t>
       </w:r>
       <w:r>
         <w:rPr>
@@ -1341,6 +1484,13 @@
           <w:szCs w:val="24"/>
         </w:rPr>
         <w:t>”</w:t>
+      </w:r>
+      <w:r>
+        <w:rPr>
+          <w:sz w:val="24"/>
+          <w:szCs w:val="24"/>
+        </w:rPr>
+        <w:t xml:space="preserve"> (wpisanie tej komendy zamyka program)</w:t>
       </w:r>
     </w:p>
     <w:p>
@@ -1350,6 +1500,37 @@
           <w:szCs w:val="24"/>
         </w:rPr>
       </w:pPr>
+    </w:p>
+    <w:p>
+      <w:pPr>
+        <w:rPr>
+          <w:sz w:val="24"/>
+          <w:szCs w:val="24"/>
+        </w:rPr>
+      </w:pPr>
+      <w:r>
+        <w:rPr>
+          <w:sz w:val="24"/>
+          <w:szCs w:val="24"/>
+        </w:rPr>
+        <w:t>Dziedziczenie klas zostało przedstawione na schemacie poniżej (strzałka wskazuje na klasę bazową, natomiast po drugiej stronie strzałki znajduje się klasa pochodna).</w:t>
+      </w:r>
+    </w:p>
+    <w:p>
+      <w:pPr>
+        <w:rPr>
+          <w:sz w:val="24"/>
+          <w:szCs w:val="24"/>
+        </w:rPr>
+      </w:pPr>
+    </w:p>
+    <w:p>
+      <w:pPr>
+        <w:rPr>
+          <w:sz w:val="24"/>
+          <w:szCs w:val="24"/>
+        </w:rPr>
+      </w:pPr>
       <w:r>
         <w:rPr>
           <w:noProof/>
@@ -1357,77 +1538,13 @@
           <w:szCs w:val="24"/>
         </w:rPr>
         <w:drawing>
-          <wp:anchor distT="0" distB="0" distL="114300" distR="114300" simplePos="0" relativeHeight="251676672" behindDoc="1" locked="0" layoutInCell="1" allowOverlap="1" wp14:anchorId="044C52A5" wp14:editId="5F859AA6">
-            <wp:simplePos x="0" y="0"/>
-            <wp:positionH relativeFrom="column">
-              <wp:posOffset>8508915</wp:posOffset>
-            </wp:positionH>
-            <wp:positionV relativeFrom="paragraph">
-              <wp:posOffset>95279</wp:posOffset>
-            </wp:positionV>
-            <wp:extent cx="1043305" cy="1043305"/>
-            <wp:effectExtent l="0" t="0" r="4445" b="4445"/>
-            <wp:wrapTight wrapText="bothSides">
-              <wp:wrapPolygon edited="0">
-                <wp:start x="0" y="0"/>
-                <wp:lineTo x="0" y="21298"/>
-                <wp:lineTo x="21298" y="21298"/>
-                <wp:lineTo x="21298" y="0"/>
-                <wp:lineTo x="0" y="0"/>
-              </wp:wrapPolygon>
-            </wp:wrapTight>
-            <wp:docPr id="1795522331" name="Obraz 1" descr="Obraz zawierający wykres&#10;&#10;Opis wygenerowany automatycznie"/>
-            <wp:cNvGraphicFramePr>
-              <a:graphicFrameLocks xmlns:a="http://schemas.openxmlformats.org/drawingml/2006/main" noChangeAspect="1"/>
-            </wp:cNvGraphicFramePr>
-            <a:graphic xmlns:a="http://schemas.openxmlformats.org/drawingml/2006/main">
-              <a:graphicData uri="http://schemas.openxmlformats.org/drawingml/2006/picture">
-                <pic:pic xmlns:pic="http://schemas.openxmlformats.org/drawingml/2006/picture">
-                  <pic:nvPicPr>
-                    <pic:cNvPr id="1795522331" name="Obraz 1" descr="Obraz zawierający wykres&#10;&#10;Opis wygenerowany automatycznie"/>
-                    <pic:cNvPicPr/>
-                  </pic:nvPicPr>
-                  <pic:blipFill>
-                    <a:blip r:embed="rId4">
-                      <a:extLst>
-                        <a:ext uri="{28A0092B-C50C-407E-A947-70E740481C1C}">
-                          <a14:useLocalDpi xmlns:a14="http://schemas.microsoft.com/office/drawing/2010/main" val="0"/>
-                        </a:ext>
-                      </a:extLst>
-                    </a:blip>
-                    <a:stretch>
-                      <a:fillRect/>
-                    </a:stretch>
-                  </pic:blipFill>
-                  <pic:spPr>
-                    <a:xfrm>
-                      <a:off x="0" y="0"/>
-                      <a:ext cx="1043305" cy="1043305"/>
-                    </a:xfrm>
-                    <a:prstGeom prst="rect">
-                      <a:avLst/>
-                    </a:prstGeom>
-                  </pic:spPr>
-                </pic:pic>
-              </a:graphicData>
-            </a:graphic>
-          </wp:anchor>
-        </w:drawing>
-      </w:r>
-      <w:r>
-        <w:rPr>
-          <w:noProof/>
-          <w:sz w:val="24"/>
-          <w:szCs w:val="24"/>
-        </w:rPr>
-        <w:drawing>
-          <wp:anchor distT="0" distB="0" distL="114300" distR="114300" simplePos="0" relativeHeight="251659264" behindDoc="1" locked="0" layoutInCell="1" allowOverlap="1" wp14:anchorId="3B26C735" wp14:editId="7E18C557">
+          <wp:anchor distT="0" distB="0" distL="114300" distR="114300" simplePos="0" relativeHeight="251659264" behindDoc="1" locked="0" layoutInCell="1" allowOverlap="1" wp14:anchorId="3B26C735" wp14:editId="405B5A40">
             <wp:simplePos x="0" y="0"/>
             <wp:positionH relativeFrom="margin">
               <wp:align>center</wp:align>
             </wp:positionH>
             <wp:positionV relativeFrom="paragraph">
-              <wp:posOffset>-15613</wp:posOffset>
+              <wp:posOffset>6531</wp:posOffset>
             </wp:positionV>
             <wp:extent cx="9558655" cy="4339590"/>
             <wp:effectExtent l="0" t="0" r="4445" b="3810"/>
@@ -1470,6 +1587,70 @@
           </wp:anchor>
         </w:drawing>
       </w:r>
+      <w:r>
+        <w:rPr>
+          <w:noProof/>
+          <w:sz w:val="24"/>
+          <w:szCs w:val="24"/>
+        </w:rPr>
+        <w:drawing>
+          <wp:anchor distT="0" distB="0" distL="114300" distR="114300" simplePos="0" relativeHeight="251676672" behindDoc="1" locked="0" layoutInCell="1" allowOverlap="1" wp14:anchorId="044C52A5" wp14:editId="2BB454D9">
+            <wp:simplePos x="0" y="0"/>
+            <wp:positionH relativeFrom="column">
+              <wp:posOffset>8508915</wp:posOffset>
+            </wp:positionH>
+            <wp:positionV relativeFrom="paragraph">
+              <wp:posOffset>95279</wp:posOffset>
+            </wp:positionV>
+            <wp:extent cx="1043305" cy="1043305"/>
+            <wp:effectExtent l="0" t="0" r="4445" b="4445"/>
+            <wp:wrapTight wrapText="bothSides">
+              <wp:wrapPolygon edited="0">
+                <wp:start x="0" y="0"/>
+                <wp:lineTo x="0" y="21298"/>
+                <wp:lineTo x="21298" y="21298"/>
+                <wp:lineTo x="21298" y="0"/>
+                <wp:lineTo x="0" y="0"/>
+              </wp:wrapPolygon>
+            </wp:wrapTight>
+            <wp:docPr id="1795522331" name="Obraz 1" descr="Obraz zawierający wykres&#10;&#10;Opis wygenerowany automatycznie"/>
+            <wp:cNvGraphicFramePr>
+              <a:graphicFrameLocks xmlns:a="http://schemas.openxmlformats.org/drawingml/2006/main" noChangeAspect="1"/>
+            </wp:cNvGraphicFramePr>
+            <a:graphic xmlns:a="http://schemas.openxmlformats.org/drawingml/2006/main">
+              <a:graphicData uri="http://schemas.openxmlformats.org/drawingml/2006/picture">
+                <pic:pic xmlns:pic="http://schemas.openxmlformats.org/drawingml/2006/picture">
+                  <pic:nvPicPr>
+                    <pic:cNvPr id="1795522331" name="Obraz 1" descr="Obraz zawierający wykres&#10;&#10;Opis wygenerowany automatycznie"/>
+                    <pic:cNvPicPr/>
+                  </pic:nvPicPr>
+                  <pic:blipFill>
+                    <a:blip r:embed="rId6">
+                      <a:extLst>
+                        <a:ext uri="{28A0092B-C50C-407E-A947-70E740481C1C}">
+                          <a14:useLocalDpi xmlns:a14="http://schemas.microsoft.com/office/drawing/2010/main" val="0"/>
+                        </a:ext>
+                      </a:extLst>
+                    </a:blip>
+                    <a:stretch>
+                      <a:fillRect/>
+                    </a:stretch>
+                  </pic:blipFill>
+                  <pic:spPr>
+                    <a:xfrm>
+                      <a:off x="0" y="0"/>
+                      <a:ext cx="1043305" cy="1043305"/>
+                    </a:xfrm>
+                    <a:prstGeom prst="rect">
+                      <a:avLst/>
+                    </a:prstGeom>
+                  </pic:spPr>
+                </pic:pic>
+              </a:graphicData>
+            </a:graphic>
+          </wp:anchor>
+        </w:drawing>
+      </w:r>
     </w:p>
     <w:p>
       <w:pPr>
@@ -1513,186 +1694,6 @@
             <wp:effectExtent l="0" t="0" r="1270" b="2540"/>
             <wp:wrapSquare wrapText="bothSides"/>
             <wp:docPr id="350813061" name="Obraz 350813061" descr="Obraz zawierający logo&#10;&#10;Opis wygenerowany automatycznie">
-              <a:extLst xmlns:a="http://schemas.openxmlformats.org/drawingml/2006/main">
-                <a:ext uri="{C183D7F6-B498-43B3-948B-1728B52AA6E4}">
-                  <adec:decorative xmlns:adec="http://schemas.microsoft.com/office/drawing/2017/decorative" val="0"/>
-                </a:ext>
-              </a:extLst>
-            </wp:docPr>
-            <wp:cNvGraphicFramePr>
-              <a:graphicFrameLocks xmlns:a="http://schemas.openxmlformats.org/drawingml/2006/main" noChangeAspect="1"/>
-            </wp:cNvGraphicFramePr>
-            <a:graphic xmlns:a="http://schemas.openxmlformats.org/drawingml/2006/main">
-              <a:graphicData uri="http://schemas.openxmlformats.org/drawingml/2006/picture">
-                <pic:pic xmlns:pic="http://schemas.openxmlformats.org/drawingml/2006/picture">
-                  <pic:nvPicPr>
-                    <pic:cNvPr id="591468133" name="Obraz 3" descr="Obraz zawierający logo&#10;&#10;Opis wygenerowany automatycznie">
-                      <a:extLst>
-                        <a:ext uri="{C183D7F6-B498-43B3-948B-1728B52AA6E4}">
-                          <adec:decorative xmlns:adec="http://schemas.microsoft.com/office/drawing/2017/decorative" val="0"/>
-                        </a:ext>
-                      </a:extLst>
-                    </pic:cNvPr>
-                    <pic:cNvPicPr/>
-                  </pic:nvPicPr>
-                  <pic:blipFill>
-                    <a:blip r:embed="rId6" cstate="print">
-                      <a:extLst>
-                        <a:ext uri="{28A0092B-C50C-407E-A947-70E740481C1C}">
-                          <a14:useLocalDpi xmlns:a14="http://schemas.microsoft.com/office/drawing/2010/main" val="0"/>
-                        </a:ext>
-                      </a:extLst>
-                    </a:blip>
-                    <a:stretch>
-                      <a:fillRect/>
-                    </a:stretch>
-                  </pic:blipFill>
-                  <pic:spPr>
-                    <a:xfrm>
-                      <a:off x="0" y="0"/>
-                      <a:ext cx="284480" cy="207010"/>
-                    </a:xfrm>
-                    <a:prstGeom prst="rect">
-                      <a:avLst/>
-                    </a:prstGeom>
-                  </pic:spPr>
-                </pic:pic>
-              </a:graphicData>
-            </a:graphic>
-            <wp14:sizeRelH relativeFrom="margin">
-              <wp14:pctWidth>0</wp14:pctWidth>
-            </wp14:sizeRelH>
-            <wp14:sizeRelV relativeFrom="margin">
-              <wp14:pctHeight>0</wp14:pctHeight>
-            </wp14:sizeRelV>
-          </wp:anchor>
-        </w:drawing>
-      </w:r>
-    </w:p>
-    <w:p>
-      <w:pPr>
-        <w:rPr>
-          <w:sz w:val="24"/>
-          <w:szCs w:val="24"/>
-        </w:rPr>
-      </w:pPr>
-      <w:r>
-        <w:rPr>
-          <w:noProof/>
-          <w:sz w:val="24"/>
-          <w:szCs w:val="24"/>
-        </w:rPr>
-        <w:drawing>
-          <wp:anchor distT="0" distB="0" distL="114300" distR="114300" simplePos="0" relativeHeight="251665408" behindDoc="0" locked="0" layoutInCell="1" allowOverlap="1" wp14:anchorId="062C4930" wp14:editId="44CDE5F7">
-            <wp:simplePos x="0" y="0"/>
-            <wp:positionH relativeFrom="column">
-              <wp:posOffset>3557905</wp:posOffset>
-            </wp:positionH>
-            <wp:positionV relativeFrom="paragraph">
-              <wp:posOffset>143292</wp:posOffset>
-            </wp:positionV>
-            <wp:extent cx="283845" cy="207010"/>
-            <wp:effectExtent l="0" t="0" r="1905" b="2540"/>
-            <wp:wrapSquare wrapText="bothSides"/>
-            <wp:docPr id="536382957" name="Obraz 536382957" descr="Obraz zawierający logo&#10;&#10;Opis wygenerowany automatycznie">
-              <a:extLst xmlns:a="http://schemas.openxmlformats.org/drawingml/2006/main">
-                <a:ext uri="{C183D7F6-B498-43B3-948B-1728B52AA6E4}">
-                  <adec:decorative xmlns:adec="http://schemas.microsoft.com/office/drawing/2017/decorative" val="0"/>
-                </a:ext>
-              </a:extLst>
-            </wp:docPr>
-            <wp:cNvGraphicFramePr>
-              <a:graphicFrameLocks xmlns:a="http://schemas.openxmlformats.org/drawingml/2006/main" noChangeAspect="1"/>
-            </wp:cNvGraphicFramePr>
-            <a:graphic xmlns:a="http://schemas.openxmlformats.org/drawingml/2006/main">
-              <a:graphicData uri="http://schemas.openxmlformats.org/drawingml/2006/picture">
-                <pic:pic xmlns:pic="http://schemas.openxmlformats.org/drawingml/2006/picture">
-                  <pic:nvPicPr>
-                    <pic:cNvPr id="591468133" name="Obraz 3" descr="Obraz zawierający logo&#10;&#10;Opis wygenerowany automatycznie">
-                      <a:extLst>
-                        <a:ext uri="{C183D7F6-B498-43B3-948B-1728B52AA6E4}">
-                          <adec:decorative xmlns:adec="http://schemas.microsoft.com/office/drawing/2017/decorative" val="0"/>
-                        </a:ext>
-                      </a:extLst>
-                    </pic:cNvPr>
-                    <pic:cNvPicPr/>
-                  </pic:nvPicPr>
-                  <pic:blipFill>
-                    <a:blip r:embed="rId6" cstate="print">
-                      <a:extLst>
-                        <a:ext uri="{28A0092B-C50C-407E-A947-70E740481C1C}">
-                          <a14:useLocalDpi xmlns:a14="http://schemas.microsoft.com/office/drawing/2010/main" val="0"/>
-                        </a:ext>
-                      </a:extLst>
-                    </a:blip>
-                    <a:stretch>
-                      <a:fillRect/>
-                    </a:stretch>
-                  </pic:blipFill>
-                  <pic:spPr>
-                    <a:xfrm>
-                      <a:off x="0" y="0"/>
-                      <a:ext cx="283845" cy="207010"/>
-                    </a:xfrm>
-                    <a:prstGeom prst="rect">
-                      <a:avLst/>
-                    </a:prstGeom>
-                  </pic:spPr>
-                </pic:pic>
-              </a:graphicData>
-            </a:graphic>
-            <wp14:sizeRelH relativeFrom="margin">
-              <wp14:pctWidth>0</wp14:pctWidth>
-            </wp14:sizeRelH>
-            <wp14:sizeRelV relativeFrom="margin">
-              <wp14:pctHeight>0</wp14:pctHeight>
-            </wp14:sizeRelV>
-          </wp:anchor>
-        </w:drawing>
-      </w:r>
-    </w:p>
-    <w:p>
-      <w:pPr>
-        <w:rPr>
-          <w:sz w:val="24"/>
-          <w:szCs w:val="24"/>
-        </w:rPr>
-      </w:pPr>
-    </w:p>
-    <w:p>
-      <w:pPr>
-        <w:rPr>
-          <w:sz w:val="24"/>
-          <w:szCs w:val="24"/>
-        </w:rPr>
-      </w:pPr>
-    </w:p>
-    <w:p>
-      <w:pPr>
-        <w:rPr>
-          <w:sz w:val="24"/>
-          <w:szCs w:val="24"/>
-        </w:rPr>
-      </w:pPr>
-      <w:r>
-        <w:rPr>
-          <w:noProof/>
-          <w:sz w:val="24"/>
-          <w:szCs w:val="24"/>
-        </w:rPr>
-        <w:drawing>
-          <wp:anchor distT="0" distB="0" distL="114300" distR="114300" simplePos="0" relativeHeight="251661312" behindDoc="0" locked="0" layoutInCell="1" allowOverlap="1" wp14:anchorId="2CB4FA3D" wp14:editId="2532C169">
-            <wp:simplePos x="0" y="0"/>
-            <wp:positionH relativeFrom="column">
-              <wp:posOffset>3306427</wp:posOffset>
-            </wp:positionH>
-            <wp:positionV relativeFrom="paragraph">
-              <wp:posOffset>262037</wp:posOffset>
-            </wp:positionV>
-            <wp:extent cx="342900" cy="249555"/>
-            <wp:effectExtent l="0" t="0" r="0" b="0"/>
-            <wp:wrapSquare wrapText="bothSides"/>
-            <wp:docPr id="591468133" name="Obraz 3" descr="Obraz zawierający logo&#10;&#10;Opis wygenerowany automatycznie">
               <a:extLst xmlns:a="http://schemas.openxmlformats.org/drawingml/2006/main">
                 <a:ext uri="{C183D7F6-B498-43B3-948B-1728B52AA6E4}">
                   <adec:decorative xmlns:adec="http://schemas.microsoft.com/office/drawing/2017/decorative" val="0"/>
@@ -1730,7 +1731,7 @@
                   <pic:spPr>
                     <a:xfrm>
                       <a:off x="0" y="0"/>
-                      <a:ext cx="342900" cy="249555"/>
+                      <a:ext cx="284480" cy="207010"/>
                     </a:xfrm>
                     <a:prstGeom prst="rect">
                       <a:avLst/>
@@ -1763,18 +1764,18 @@
           <w:szCs w:val="24"/>
         </w:rPr>
         <w:drawing>
-          <wp:anchor distT="0" distB="0" distL="114300" distR="114300" simplePos="0" relativeHeight="251671552" behindDoc="0" locked="0" layoutInCell="1" allowOverlap="1" wp14:anchorId="2F29EFC5" wp14:editId="115D6E1F">
+          <wp:anchor distT="0" distB="0" distL="114300" distR="114300" simplePos="0" relativeHeight="251665408" behindDoc="0" locked="0" layoutInCell="1" allowOverlap="1" wp14:anchorId="062C4930" wp14:editId="44CDE5F7">
             <wp:simplePos x="0" y="0"/>
             <wp:positionH relativeFrom="column">
-              <wp:posOffset>8422583</wp:posOffset>
+              <wp:posOffset>3557905</wp:posOffset>
             </wp:positionH>
             <wp:positionV relativeFrom="paragraph">
-              <wp:posOffset>106699</wp:posOffset>
+              <wp:posOffset>143292</wp:posOffset>
             </wp:positionV>
-            <wp:extent cx="342900" cy="249555"/>
-            <wp:effectExtent l="0" t="0" r="0" b="0"/>
+            <wp:extent cx="283845" cy="207010"/>
+            <wp:effectExtent l="0" t="0" r="1905" b="2540"/>
             <wp:wrapSquare wrapText="bothSides"/>
-            <wp:docPr id="927427237" name="Obraz 927427237" descr="Obraz zawierający logo&#10;&#10;Opis wygenerowany automatycznie">
+            <wp:docPr id="536382957" name="Obraz 536382957" descr="Obraz zawierający logo&#10;&#10;Opis wygenerowany automatycznie">
               <a:extLst xmlns:a="http://schemas.openxmlformats.org/drawingml/2006/main">
                 <a:ext uri="{C183D7F6-B498-43B3-948B-1728B52AA6E4}">
                   <adec:decorative xmlns:adec="http://schemas.microsoft.com/office/drawing/2017/decorative" val="0"/>
@@ -1812,7 +1813,7 @@
                   <pic:spPr>
                     <a:xfrm>
                       <a:off x="0" y="0"/>
-                      <a:ext cx="342900" cy="249555"/>
+                      <a:ext cx="283845" cy="207010"/>
                     </a:xfrm>
                     <a:prstGeom prst="rect">
                       <a:avLst/>
@@ -1830,6 +1831,30 @@
           </wp:anchor>
         </w:drawing>
       </w:r>
+    </w:p>
+    <w:p>
+      <w:pPr>
+        <w:rPr>
+          <w:sz w:val="24"/>
+          <w:szCs w:val="24"/>
+        </w:rPr>
+      </w:pPr>
+    </w:p>
+    <w:p>
+      <w:pPr>
+        <w:rPr>
+          <w:sz w:val="24"/>
+          <w:szCs w:val="24"/>
+        </w:rPr>
+      </w:pPr>
+    </w:p>
+    <w:p>
+      <w:pPr>
+        <w:rPr>
+          <w:sz w:val="24"/>
+          <w:szCs w:val="24"/>
+        </w:rPr>
+      </w:pPr>
       <w:r>
         <w:rPr>
           <w:noProof/>
@@ -1837,166 +1862,18 @@
           <w:szCs w:val="24"/>
         </w:rPr>
         <w:drawing>
-          <wp:anchor distT="0" distB="0" distL="114300" distR="114300" simplePos="0" relativeHeight="251675648" behindDoc="0" locked="0" layoutInCell="1" allowOverlap="1" wp14:anchorId="2CD7075B" wp14:editId="4D9CC561">
+          <wp:anchor distT="0" distB="0" distL="114300" distR="114300" simplePos="0" relativeHeight="251661312" behindDoc="0" locked="0" layoutInCell="1" allowOverlap="1" wp14:anchorId="2CB4FA3D" wp14:editId="2532C169">
             <wp:simplePos x="0" y="0"/>
             <wp:positionH relativeFrom="column">
-              <wp:posOffset>7551894</wp:posOffset>
+              <wp:posOffset>3306427</wp:posOffset>
             </wp:positionH>
             <wp:positionV relativeFrom="paragraph">
-              <wp:posOffset>328133</wp:posOffset>
+              <wp:posOffset>262037</wp:posOffset>
             </wp:positionV>
             <wp:extent cx="342900" cy="249555"/>
             <wp:effectExtent l="0" t="0" r="0" b="0"/>
             <wp:wrapSquare wrapText="bothSides"/>
-            <wp:docPr id="320445023" name="Obraz 320445023" descr="Obraz zawierający logo&#10;&#10;Opis wygenerowany automatycznie">
-              <a:extLst xmlns:a="http://schemas.openxmlformats.org/drawingml/2006/main">
-                <a:ext uri="{C183D7F6-B498-43B3-948B-1728B52AA6E4}">
-                  <adec:decorative xmlns:adec="http://schemas.microsoft.com/office/drawing/2017/decorative" val="0"/>
-                </a:ext>
-              </a:extLst>
-            </wp:docPr>
-            <wp:cNvGraphicFramePr>
-              <a:graphicFrameLocks xmlns:a="http://schemas.openxmlformats.org/drawingml/2006/main" noChangeAspect="1"/>
-            </wp:cNvGraphicFramePr>
-            <a:graphic xmlns:a="http://schemas.openxmlformats.org/drawingml/2006/main">
-              <a:graphicData uri="http://schemas.openxmlformats.org/drawingml/2006/picture">
-                <pic:pic xmlns:pic="http://schemas.openxmlformats.org/drawingml/2006/picture">
-                  <pic:nvPicPr>
-                    <pic:cNvPr id="591468133" name="Obraz 3" descr="Obraz zawierający logo&#10;&#10;Opis wygenerowany automatycznie">
-                      <a:extLst>
-                        <a:ext uri="{C183D7F6-B498-43B3-948B-1728B52AA6E4}">
-                          <adec:decorative xmlns:adec="http://schemas.microsoft.com/office/drawing/2017/decorative" val="0"/>
-                        </a:ext>
-                      </a:extLst>
-                    </pic:cNvPr>
-                    <pic:cNvPicPr/>
-                  </pic:nvPicPr>
-                  <pic:blipFill>
-                    <a:blip r:embed="rId7" cstate="print">
-                      <a:extLst>
-                        <a:ext uri="{28A0092B-C50C-407E-A947-70E740481C1C}">
-                          <a14:useLocalDpi xmlns:a14="http://schemas.microsoft.com/office/drawing/2010/main" val="0"/>
-                        </a:ext>
-                      </a:extLst>
-                    </a:blip>
-                    <a:stretch>
-                      <a:fillRect/>
-                    </a:stretch>
-                  </pic:blipFill>
-                  <pic:spPr>
-                    <a:xfrm>
-                      <a:off x="0" y="0"/>
-                      <a:ext cx="342900" cy="249555"/>
-                    </a:xfrm>
-                    <a:prstGeom prst="rect">
-                      <a:avLst/>
-                    </a:prstGeom>
-                  </pic:spPr>
-                </pic:pic>
-              </a:graphicData>
-            </a:graphic>
-            <wp14:sizeRelH relativeFrom="margin">
-              <wp14:pctWidth>0</wp14:pctWidth>
-            </wp14:sizeRelH>
-            <wp14:sizeRelV relativeFrom="margin">
-              <wp14:pctHeight>0</wp14:pctHeight>
-            </wp14:sizeRelV>
-          </wp:anchor>
-        </w:drawing>
-      </w:r>
-      <w:r>
-        <w:rPr>
-          <w:noProof/>
-          <w:sz w:val="24"/>
-          <w:szCs w:val="24"/>
-        </w:rPr>
-        <w:drawing>
-          <wp:anchor distT="0" distB="0" distL="114300" distR="114300" simplePos="0" relativeHeight="251673600" behindDoc="0" locked="0" layoutInCell="1" allowOverlap="1" wp14:anchorId="4554AAFD" wp14:editId="2D65F9F6">
-            <wp:simplePos x="0" y="0"/>
-            <wp:positionH relativeFrom="column">
-              <wp:posOffset>6080219</wp:posOffset>
-            </wp:positionH>
-            <wp:positionV relativeFrom="paragraph">
-              <wp:posOffset>296867</wp:posOffset>
-            </wp:positionV>
-            <wp:extent cx="342900" cy="249555"/>
-            <wp:effectExtent l="0" t="0" r="0" b="0"/>
-            <wp:wrapSquare wrapText="bothSides"/>
-            <wp:docPr id="45743405" name="Obraz 45743405" descr="Obraz zawierający logo&#10;&#10;Opis wygenerowany automatycznie">
-              <a:extLst xmlns:a="http://schemas.openxmlformats.org/drawingml/2006/main">
-                <a:ext uri="{C183D7F6-B498-43B3-948B-1728B52AA6E4}">
-                  <adec:decorative xmlns:adec="http://schemas.microsoft.com/office/drawing/2017/decorative" val="0"/>
-                </a:ext>
-              </a:extLst>
-            </wp:docPr>
-            <wp:cNvGraphicFramePr>
-              <a:graphicFrameLocks xmlns:a="http://schemas.openxmlformats.org/drawingml/2006/main" noChangeAspect="1"/>
-            </wp:cNvGraphicFramePr>
-            <a:graphic xmlns:a="http://schemas.openxmlformats.org/drawingml/2006/main">
-              <a:graphicData uri="http://schemas.openxmlformats.org/drawingml/2006/picture">
-                <pic:pic xmlns:pic="http://schemas.openxmlformats.org/drawingml/2006/picture">
-                  <pic:nvPicPr>
-                    <pic:cNvPr id="591468133" name="Obraz 3" descr="Obraz zawierający logo&#10;&#10;Opis wygenerowany automatycznie">
-                      <a:extLst>
-                        <a:ext uri="{C183D7F6-B498-43B3-948B-1728B52AA6E4}">
-                          <adec:decorative xmlns:adec="http://schemas.microsoft.com/office/drawing/2017/decorative" val="0"/>
-                        </a:ext>
-                      </a:extLst>
-                    </pic:cNvPr>
-                    <pic:cNvPicPr/>
-                  </pic:nvPicPr>
-                  <pic:blipFill>
-                    <a:blip r:embed="rId7" cstate="print">
-                      <a:extLst>
-                        <a:ext uri="{28A0092B-C50C-407E-A947-70E740481C1C}">
-                          <a14:useLocalDpi xmlns:a14="http://schemas.microsoft.com/office/drawing/2010/main" val="0"/>
-                        </a:ext>
-                      </a:extLst>
-                    </a:blip>
-                    <a:stretch>
-                      <a:fillRect/>
-                    </a:stretch>
-                  </pic:blipFill>
-                  <pic:spPr>
-                    <a:xfrm>
-                      <a:off x="0" y="0"/>
-                      <a:ext cx="342900" cy="249555"/>
-                    </a:xfrm>
-                    <a:prstGeom prst="rect">
-                      <a:avLst/>
-                    </a:prstGeom>
-                  </pic:spPr>
-                </pic:pic>
-              </a:graphicData>
-            </a:graphic>
-            <wp14:sizeRelH relativeFrom="margin">
-              <wp14:pctWidth>0</wp14:pctWidth>
-            </wp14:sizeRelH>
-            <wp14:sizeRelV relativeFrom="margin">
-              <wp14:pctHeight>0</wp14:pctHeight>
-            </wp14:sizeRelV>
-          </wp:anchor>
-        </w:drawing>
-      </w:r>
-      <w:r>
-        <w:rPr>
-          <w:noProof/>
-          <w:sz w:val="24"/>
-          <w:szCs w:val="24"/>
-        </w:rPr>
-        <w:drawing>
-          <wp:anchor distT="0" distB="0" distL="114300" distR="114300" simplePos="0" relativeHeight="251663360" behindDoc="0" locked="0" layoutInCell="1" allowOverlap="1" wp14:anchorId="28CF7411" wp14:editId="7FF198F6">
-            <wp:simplePos x="0" y="0"/>
-            <wp:positionH relativeFrom="column">
-              <wp:posOffset>2308073</wp:posOffset>
-            </wp:positionH>
-            <wp:positionV relativeFrom="paragraph">
-              <wp:posOffset>365533</wp:posOffset>
-            </wp:positionV>
-            <wp:extent cx="319405" cy="258445"/>
-            <wp:effectExtent l="0" t="0" r="4445" b="8255"/>
-            <wp:wrapSquare wrapText="bothSides"/>
-            <wp:docPr id="2118970431" name="Obraz 2118970431" descr="Obraz zawierający logo&#10;&#10;Opis wygenerowany automatycznie">
+            <wp:docPr id="591468133" name="Obraz 3" descr="Obraz zawierający logo&#10;&#10;Opis wygenerowany automatycznie">
               <a:extLst xmlns:a="http://schemas.openxmlformats.org/drawingml/2006/main">
                 <a:ext uri="{C183D7F6-B498-43B3-948B-1728B52AA6E4}">
                   <adec:decorative xmlns:adec="http://schemas.microsoft.com/office/drawing/2017/decorative" val="0"/>
@@ -2034,6 +1911,374 @@
                   <pic:spPr>
                     <a:xfrm>
                       <a:off x="0" y="0"/>
+                      <a:ext cx="342900" cy="249555"/>
+                    </a:xfrm>
+                    <a:prstGeom prst="rect">
+                      <a:avLst/>
+                    </a:prstGeom>
+                  </pic:spPr>
+                </pic:pic>
+              </a:graphicData>
+            </a:graphic>
+            <wp14:sizeRelH relativeFrom="margin">
+              <wp14:pctWidth>0</wp14:pctWidth>
+            </wp14:sizeRelH>
+            <wp14:sizeRelV relativeFrom="margin">
+              <wp14:pctHeight>0</wp14:pctHeight>
+            </wp14:sizeRelV>
+          </wp:anchor>
+        </w:drawing>
+      </w:r>
+    </w:p>
+    <w:p>
+      <w:pPr>
+        <w:rPr>
+          <w:sz w:val="24"/>
+          <w:szCs w:val="24"/>
+        </w:rPr>
+      </w:pPr>
+      <w:r>
+        <w:rPr>
+          <w:b/>
+          <w:bCs/>
+          <w:noProof/>
+          <w:sz w:val="32"/>
+          <w:szCs w:val="32"/>
+        </w:rPr>
+        <w:drawing>
+          <wp:anchor distT="0" distB="0" distL="114300" distR="114300" simplePos="0" relativeHeight="251658240" behindDoc="1" locked="0" layoutInCell="1" allowOverlap="1" wp14:anchorId="49B53D0D" wp14:editId="01861F6C">
+            <wp:simplePos x="0" y="0"/>
+            <wp:positionH relativeFrom="margin">
+              <wp:posOffset>3906066</wp:posOffset>
+            </wp:positionH>
+            <wp:positionV relativeFrom="paragraph">
+              <wp:posOffset>1993990</wp:posOffset>
+            </wp:positionV>
+            <wp:extent cx="2183130" cy="2223135"/>
+            <wp:effectExtent l="0" t="0" r="7620" b="5715"/>
+            <wp:wrapNone/>
+            <wp:docPr id="747795551" name="Obraz 1" descr="Obraz zawierający diagram&#10;&#10;Opis wygenerowany automatycznie"/>
+            <wp:cNvGraphicFramePr>
+              <a:graphicFrameLocks xmlns:a="http://schemas.openxmlformats.org/drawingml/2006/main" noChangeAspect="1"/>
+            </wp:cNvGraphicFramePr>
+            <a:graphic xmlns:a="http://schemas.openxmlformats.org/drawingml/2006/main">
+              <a:graphicData uri="http://schemas.openxmlformats.org/drawingml/2006/picture">
+                <pic:pic xmlns:pic="http://schemas.openxmlformats.org/drawingml/2006/picture">
+                  <pic:nvPicPr>
+                    <pic:cNvPr id="747795551" name="Obraz 1" descr="Obraz zawierający diagram&#10;&#10;Opis wygenerowany automatycznie"/>
+                    <pic:cNvPicPr/>
+                  </pic:nvPicPr>
+                  <pic:blipFill>
+                    <a:blip r:embed="rId9" cstate="print">
+                      <a:extLst>
+                        <a:ext uri="{28A0092B-C50C-407E-A947-70E740481C1C}">
+                          <a14:useLocalDpi xmlns:a14="http://schemas.microsoft.com/office/drawing/2010/main" val="0"/>
+                        </a:ext>
+                      </a:extLst>
+                    </a:blip>
+                    <a:stretch>
+                      <a:fillRect/>
+                    </a:stretch>
+                  </pic:blipFill>
+                  <pic:spPr>
+                    <a:xfrm>
+                      <a:off x="0" y="0"/>
+                      <a:ext cx="2183130" cy="2223135"/>
+                    </a:xfrm>
+                    <a:prstGeom prst="rect">
+                      <a:avLst/>
+                    </a:prstGeom>
+                  </pic:spPr>
+                </pic:pic>
+              </a:graphicData>
+            </a:graphic>
+            <wp14:sizeRelH relativeFrom="margin">
+              <wp14:pctWidth>0</wp14:pctWidth>
+            </wp14:sizeRelH>
+            <wp14:sizeRelV relativeFrom="margin">
+              <wp14:pctHeight>0</wp14:pctHeight>
+            </wp14:sizeRelV>
+          </wp:anchor>
+        </w:drawing>
+      </w:r>
+      <w:r>
+        <w:rPr>
+          <w:noProof/>
+          <w:sz w:val="24"/>
+          <w:szCs w:val="24"/>
+        </w:rPr>
+        <w:drawing>
+          <wp:anchor distT="0" distB="0" distL="114300" distR="114300" simplePos="0" relativeHeight="251671552" behindDoc="0" locked="0" layoutInCell="1" allowOverlap="1" wp14:anchorId="2F29EFC5" wp14:editId="115D6E1F">
+            <wp:simplePos x="0" y="0"/>
+            <wp:positionH relativeFrom="column">
+              <wp:posOffset>8422583</wp:posOffset>
+            </wp:positionH>
+            <wp:positionV relativeFrom="paragraph">
+              <wp:posOffset>106699</wp:posOffset>
+            </wp:positionV>
+            <wp:extent cx="342900" cy="249555"/>
+            <wp:effectExtent l="0" t="0" r="0" b="0"/>
+            <wp:wrapSquare wrapText="bothSides"/>
+            <wp:docPr id="927427237" name="Obraz 927427237" descr="Obraz zawierający logo&#10;&#10;Opis wygenerowany automatycznie">
+              <a:extLst xmlns:a="http://schemas.openxmlformats.org/drawingml/2006/main">
+                <a:ext uri="{C183D7F6-B498-43B3-948B-1728B52AA6E4}">
+                  <adec:decorative xmlns:adec="http://schemas.microsoft.com/office/drawing/2017/decorative" val="0"/>
+                </a:ext>
+              </a:extLst>
+            </wp:docPr>
+            <wp:cNvGraphicFramePr>
+              <a:graphicFrameLocks xmlns:a="http://schemas.openxmlformats.org/drawingml/2006/main" noChangeAspect="1"/>
+            </wp:cNvGraphicFramePr>
+            <a:graphic xmlns:a="http://schemas.openxmlformats.org/drawingml/2006/main">
+              <a:graphicData uri="http://schemas.openxmlformats.org/drawingml/2006/picture">
+                <pic:pic xmlns:pic="http://schemas.openxmlformats.org/drawingml/2006/picture">
+                  <pic:nvPicPr>
+                    <pic:cNvPr id="591468133" name="Obraz 3" descr="Obraz zawierający logo&#10;&#10;Opis wygenerowany automatycznie">
+                      <a:extLst>
+                        <a:ext uri="{C183D7F6-B498-43B3-948B-1728B52AA6E4}">
+                          <adec:decorative xmlns:adec="http://schemas.microsoft.com/office/drawing/2017/decorative" val="0"/>
+                        </a:ext>
+                      </a:extLst>
+                    </pic:cNvPr>
+                    <pic:cNvPicPr/>
+                  </pic:nvPicPr>
+                  <pic:blipFill>
+                    <a:blip r:embed="rId8" cstate="print">
+                      <a:extLst>
+                        <a:ext uri="{28A0092B-C50C-407E-A947-70E740481C1C}">
+                          <a14:useLocalDpi xmlns:a14="http://schemas.microsoft.com/office/drawing/2010/main" val="0"/>
+                        </a:ext>
+                      </a:extLst>
+                    </a:blip>
+                    <a:stretch>
+                      <a:fillRect/>
+                    </a:stretch>
+                  </pic:blipFill>
+                  <pic:spPr>
+                    <a:xfrm>
+                      <a:off x="0" y="0"/>
+                      <a:ext cx="342900" cy="249555"/>
+                    </a:xfrm>
+                    <a:prstGeom prst="rect">
+                      <a:avLst/>
+                    </a:prstGeom>
+                  </pic:spPr>
+                </pic:pic>
+              </a:graphicData>
+            </a:graphic>
+            <wp14:sizeRelH relativeFrom="margin">
+              <wp14:pctWidth>0</wp14:pctWidth>
+            </wp14:sizeRelH>
+            <wp14:sizeRelV relativeFrom="margin">
+              <wp14:pctHeight>0</wp14:pctHeight>
+            </wp14:sizeRelV>
+          </wp:anchor>
+        </w:drawing>
+      </w:r>
+      <w:r>
+        <w:rPr>
+          <w:noProof/>
+          <w:sz w:val="24"/>
+          <w:szCs w:val="24"/>
+        </w:rPr>
+        <w:drawing>
+          <wp:anchor distT="0" distB="0" distL="114300" distR="114300" simplePos="0" relativeHeight="251675648" behindDoc="0" locked="0" layoutInCell="1" allowOverlap="1" wp14:anchorId="2CD7075B" wp14:editId="4D9CC561">
+            <wp:simplePos x="0" y="0"/>
+            <wp:positionH relativeFrom="column">
+              <wp:posOffset>7551894</wp:posOffset>
+            </wp:positionH>
+            <wp:positionV relativeFrom="paragraph">
+              <wp:posOffset>328133</wp:posOffset>
+            </wp:positionV>
+            <wp:extent cx="342900" cy="249555"/>
+            <wp:effectExtent l="0" t="0" r="0" b="0"/>
+            <wp:wrapSquare wrapText="bothSides"/>
+            <wp:docPr id="320445023" name="Obraz 320445023" descr="Obraz zawierający logo&#10;&#10;Opis wygenerowany automatycznie">
+              <a:extLst xmlns:a="http://schemas.openxmlformats.org/drawingml/2006/main">
+                <a:ext uri="{C183D7F6-B498-43B3-948B-1728B52AA6E4}">
+                  <adec:decorative xmlns:adec="http://schemas.microsoft.com/office/drawing/2017/decorative" val="0"/>
+                </a:ext>
+              </a:extLst>
+            </wp:docPr>
+            <wp:cNvGraphicFramePr>
+              <a:graphicFrameLocks xmlns:a="http://schemas.openxmlformats.org/drawingml/2006/main" noChangeAspect="1"/>
+            </wp:cNvGraphicFramePr>
+            <a:graphic xmlns:a="http://schemas.openxmlformats.org/drawingml/2006/main">
+              <a:graphicData uri="http://schemas.openxmlformats.org/drawingml/2006/picture">
+                <pic:pic xmlns:pic="http://schemas.openxmlformats.org/drawingml/2006/picture">
+                  <pic:nvPicPr>
+                    <pic:cNvPr id="591468133" name="Obraz 3" descr="Obraz zawierający logo&#10;&#10;Opis wygenerowany automatycznie">
+                      <a:extLst>
+                        <a:ext uri="{C183D7F6-B498-43B3-948B-1728B52AA6E4}">
+                          <adec:decorative xmlns:adec="http://schemas.microsoft.com/office/drawing/2017/decorative" val="0"/>
+                        </a:ext>
+                      </a:extLst>
+                    </pic:cNvPr>
+                    <pic:cNvPicPr/>
+                  </pic:nvPicPr>
+                  <pic:blipFill>
+                    <a:blip r:embed="rId8" cstate="print">
+                      <a:extLst>
+                        <a:ext uri="{28A0092B-C50C-407E-A947-70E740481C1C}">
+                          <a14:useLocalDpi xmlns:a14="http://schemas.microsoft.com/office/drawing/2010/main" val="0"/>
+                        </a:ext>
+                      </a:extLst>
+                    </a:blip>
+                    <a:stretch>
+                      <a:fillRect/>
+                    </a:stretch>
+                  </pic:blipFill>
+                  <pic:spPr>
+                    <a:xfrm>
+                      <a:off x="0" y="0"/>
+                      <a:ext cx="342900" cy="249555"/>
+                    </a:xfrm>
+                    <a:prstGeom prst="rect">
+                      <a:avLst/>
+                    </a:prstGeom>
+                  </pic:spPr>
+                </pic:pic>
+              </a:graphicData>
+            </a:graphic>
+            <wp14:sizeRelH relativeFrom="margin">
+              <wp14:pctWidth>0</wp14:pctWidth>
+            </wp14:sizeRelH>
+            <wp14:sizeRelV relativeFrom="margin">
+              <wp14:pctHeight>0</wp14:pctHeight>
+            </wp14:sizeRelV>
+          </wp:anchor>
+        </w:drawing>
+      </w:r>
+      <w:r>
+        <w:rPr>
+          <w:noProof/>
+          <w:sz w:val="24"/>
+          <w:szCs w:val="24"/>
+        </w:rPr>
+        <w:drawing>
+          <wp:anchor distT="0" distB="0" distL="114300" distR="114300" simplePos="0" relativeHeight="251673600" behindDoc="0" locked="0" layoutInCell="1" allowOverlap="1" wp14:anchorId="4554AAFD" wp14:editId="2D65F9F6">
+            <wp:simplePos x="0" y="0"/>
+            <wp:positionH relativeFrom="column">
+              <wp:posOffset>6080219</wp:posOffset>
+            </wp:positionH>
+            <wp:positionV relativeFrom="paragraph">
+              <wp:posOffset>296867</wp:posOffset>
+            </wp:positionV>
+            <wp:extent cx="342900" cy="249555"/>
+            <wp:effectExtent l="0" t="0" r="0" b="0"/>
+            <wp:wrapSquare wrapText="bothSides"/>
+            <wp:docPr id="45743405" name="Obraz 45743405" descr="Obraz zawierający logo&#10;&#10;Opis wygenerowany automatycznie">
+              <a:extLst xmlns:a="http://schemas.openxmlformats.org/drawingml/2006/main">
+                <a:ext uri="{C183D7F6-B498-43B3-948B-1728B52AA6E4}">
+                  <adec:decorative xmlns:adec="http://schemas.microsoft.com/office/drawing/2017/decorative" val="0"/>
+                </a:ext>
+              </a:extLst>
+            </wp:docPr>
+            <wp:cNvGraphicFramePr>
+              <a:graphicFrameLocks xmlns:a="http://schemas.openxmlformats.org/drawingml/2006/main" noChangeAspect="1"/>
+            </wp:cNvGraphicFramePr>
+            <a:graphic xmlns:a="http://schemas.openxmlformats.org/drawingml/2006/main">
+              <a:graphicData uri="http://schemas.openxmlformats.org/drawingml/2006/picture">
+                <pic:pic xmlns:pic="http://schemas.openxmlformats.org/drawingml/2006/picture">
+                  <pic:nvPicPr>
+                    <pic:cNvPr id="591468133" name="Obraz 3" descr="Obraz zawierający logo&#10;&#10;Opis wygenerowany automatycznie">
+                      <a:extLst>
+                        <a:ext uri="{C183D7F6-B498-43B3-948B-1728B52AA6E4}">
+                          <adec:decorative xmlns:adec="http://schemas.microsoft.com/office/drawing/2017/decorative" val="0"/>
+                        </a:ext>
+                      </a:extLst>
+                    </pic:cNvPr>
+                    <pic:cNvPicPr/>
+                  </pic:nvPicPr>
+                  <pic:blipFill>
+                    <a:blip r:embed="rId8" cstate="print">
+                      <a:extLst>
+                        <a:ext uri="{28A0092B-C50C-407E-A947-70E740481C1C}">
+                          <a14:useLocalDpi xmlns:a14="http://schemas.microsoft.com/office/drawing/2010/main" val="0"/>
+                        </a:ext>
+                      </a:extLst>
+                    </a:blip>
+                    <a:stretch>
+                      <a:fillRect/>
+                    </a:stretch>
+                  </pic:blipFill>
+                  <pic:spPr>
+                    <a:xfrm>
+                      <a:off x="0" y="0"/>
+                      <a:ext cx="342900" cy="249555"/>
+                    </a:xfrm>
+                    <a:prstGeom prst="rect">
+                      <a:avLst/>
+                    </a:prstGeom>
+                  </pic:spPr>
+                </pic:pic>
+              </a:graphicData>
+            </a:graphic>
+            <wp14:sizeRelH relativeFrom="margin">
+              <wp14:pctWidth>0</wp14:pctWidth>
+            </wp14:sizeRelH>
+            <wp14:sizeRelV relativeFrom="margin">
+              <wp14:pctHeight>0</wp14:pctHeight>
+            </wp14:sizeRelV>
+          </wp:anchor>
+        </w:drawing>
+      </w:r>
+      <w:r>
+        <w:rPr>
+          <w:noProof/>
+          <w:sz w:val="24"/>
+          <w:szCs w:val="24"/>
+        </w:rPr>
+        <w:drawing>
+          <wp:anchor distT="0" distB="0" distL="114300" distR="114300" simplePos="0" relativeHeight="251663360" behindDoc="0" locked="0" layoutInCell="1" allowOverlap="1" wp14:anchorId="28CF7411" wp14:editId="7FF198F6">
+            <wp:simplePos x="0" y="0"/>
+            <wp:positionH relativeFrom="column">
+              <wp:posOffset>2308073</wp:posOffset>
+            </wp:positionH>
+            <wp:positionV relativeFrom="paragraph">
+              <wp:posOffset>365533</wp:posOffset>
+            </wp:positionV>
+            <wp:extent cx="319405" cy="258445"/>
+            <wp:effectExtent l="0" t="0" r="4445" b="8255"/>
+            <wp:wrapSquare wrapText="bothSides"/>
+            <wp:docPr id="2118970431" name="Obraz 2118970431" descr="Obraz zawierający logo&#10;&#10;Opis wygenerowany automatycznie">
+              <a:extLst xmlns:a="http://schemas.openxmlformats.org/drawingml/2006/main">
+                <a:ext uri="{C183D7F6-B498-43B3-948B-1728B52AA6E4}">
+                  <adec:decorative xmlns:adec="http://schemas.microsoft.com/office/drawing/2017/decorative" val="0"/>
+                </a:ext>
+              </a:extLst>
+            </wp:docPr>
+            <wp:cNvGraphicFramePr>
+              <a:graphicFrameLocks xmlns:a="http://schemas.openxmlformats.org/drawingml/2006/main" noChangeAspect="1"/>
+            </wp:cNvGraphicFramePr>
+            <a:graphic xmlns:a="http://schemas.openxmlformats.org/drawingml/2006/main">
+              <a:graphicData uri="http://schemas.openxmlformats.org/drawingml/2006/picture">
+                <pic:pic xmlns:pic="http://schemas.openxmlformats.org/drawingml/2006/picture">
+                  <pic:nvPicPr>
+                    <pic:cNvPr id="591468133" name="Obraz 3" descr="Obraz zawierający logo&#10;&#10;Opis wygenerowany automatycznie">
+                      <a:extLst>
+                        <a:ext uri="{C183D7F6-B498-43B3-948B-1728B52AA6E4}">
+                          <adec:decorative xmlns:adec="http://schemas.microsoft.com/office/drawing/2017/decorative" val="0"/>
+                        </a:ext>
+                      </a:extLst>
+                    </pic:cNvPr>
+                    <pic:cNvPicPr/>
+                  </pic:nvPicPr>
+                  <pic:blipFill>
+                    <a:blip r:embed="rId10" cstate="print">
+                      <a:extLst>
+                        <a:ext uri="{28A0092B-C50C-407E-A947-70E740481C1C}">
+                          <a14:useLocalDpi xmlns:a14="http://schemas.microsoft.com/office/drawing/2010/main" val="0"/>
+                        </a:ext>
+                      </a:extLst>
+                    </a:blip>
+                    <a:stretch>
+                      <a:fillRect/>
+                    </a:stretch>
+                  </pic:blipFill>
+                  <pic:spPr>
+                    <a:xfrm>
+                      <a:off x="0" y="0"/>
                       <a:ext cx="319405" cy="258445"/>
                     </a:xfrm>
                     <a:prstGeom prst="rect">
@@ -2059,7 +2304,7 @@
           <w:szCs w:val="24"/>
         </w:rPr>
         <w:drawing>
-          <wp:anchor distT="0" distB="0" distL="114300" distR="114300" simplePos="0" relativeHeight="251667456" behindDoc="0" locked="0" layoutInCell="1" allowOverlap="1" wp14:anchorId="7616C462" wp14:editId="61C3561F">
+          <wp:anchor distT="0" distB="0" distL="114300" distR="114300" simplePos="0" relativeHeight="251667456" behindDoc="0" locked="0" layoutInCell="1" allowOverlap="1" wp14:anchorId="7616C462" wp14:editId="6C7F2F96">
             <wp:simplePos x="0" y="0"/>
             <wp:positionH relativeFrom="column">
               <wp:posOffset>839508</wp:posOffset>
@@ -2094,7 +2339,7 @@
                     <pic:cNvPicPr/>
                   </pic:nvPicPr>
                   <pic:blipFill>
-                    <a:blip r:embed="rId9" cstate="print">
+                    <a:blip r:embed="rId11" cstate="print">
                       <a:extLst>
                         <a:ext uri="{28A0092B-C50C-407E-A947-70E740481C1C}">
                           <a14:useLocalDpi xmlns:a14="http://schemas.microsoft.com/office/drawing/2010/main" val="0"/>
@@ -2126,70 +2371,6 @@
           </wp:anchor>
         </w:drawing>
       </w:r>
-      <w:r>
-        <w:rPr>
-          <w:b/>
-          <w:bCs/>
-          <w:noProof/>
-          <w:sz w:val="32"/>
-          <w:szCs w:val="32"/>
-        </w:rPr>
-        <w:drawing>
-          <wp:anchor distT="0" distB="0" distL="114300" distR="114300" simplePos="0" relativeHeight="251658240" behindDoc="1" locked="0" layoutInCell="1" allowOverlap="1" wp14:anchorId="49B53D0D" wp14:editId="6DCCACAF">
-            <wp:simplePos x="0" y="0"/>
-            <wp:positionH relativeFrom="margin">
-              <wp:posOffset>3857625</wp:posOffset>
-            </wp:positionH>
-            <wp:positionV relativeFrom="paragraph">
-              <wp:posOffset>992505</wp:posOffset>
-            </wp:positionV>
-            <wp:extent cx="2183130" cy="2223135"/>
-            <wp:effectExtent l="0" t="0" r="7620" b="5715"/>
-            <wp:wrapNone/>
-            <wp:docPr id="747795551" name="Obraz 1" descr="Obraz zawierający diagram&#10;&#10;Opis wygenerowany automatycznie"/>
-            <wp:cNvGraphicFramePr>
-              <a:graphicFrameLocks xmlns:a="http://schemas.openxmlformats.org/drawingml/2006/main" noChangeAspect="1"/>
-            </wp:cNvGraphicFramePr>
-            <a:graphic xmlns:a="http://schemas.openxmlformats.org/drawingml/2006/main">
-              <a:graphicData uri="http://schemas.openxmlformats.org/drawingml/2006/picture">
-                <pic:pic xmlns:pic="http://schemas.openxmlformats.org/drawingml/2006/picture">
-                  <pic:nvPicPr>
-                    <pic:cNvPr id="747795551" name="Obraz 1" descr="Obraz zawierający diagram&#10;&#10;Opis wygenerowany automatycznie"/>
-                    <pic:cNvPicPr/>
-                  </pic:nvPicPr>
-                  <pic:blipFill>
-                    <a:blip r:embed="rId10" cstate="print">
-                      <a:extLst>
-                        <a:ext uri="{28A0092B-C50C-407E-A947-70E740481C1C}">
-                          <a14:useLocalDpi xmlns:a14="http://schemas.microsoft.com/office/drawing/2010/main" val="0"/>
-                        </a:ext>
-                      </a:extLst>
-                    </a:blip>
-                    <a:stretch>
-                      <a:fillRect/>
-                    </a:stretch>
-                  </pic:blipFill>
-                  <pic:spPr>
-                    <a:xfrm>
-                      <a:off x="0" y="0"/>
-                      <a:ext cx="2183130" cy="2223135"/>
-                    </a:xfrm>
-                    <a:prstGeom prst="rect">
-                      <a:avLst/>
-                    </a:prstGeom>
-                  </pic:spPr>
-                </pic:pic>
-              </a:graphicData>
-            </a:graphic>
-            <wp14:sizeRelH relativeFrom="margin">
-              <wp14:pctWidth>0</wp14:pctWidth>
-            </wp14:sizeRelH>
-            <wp14:sizeRelV relativeFrom="margin">
-              <wp14:pctHeight>0</wp14:pctHeight>
-            </wp14:sizeRelV>
-          </wp:anchor>
-        </w:drawing>
-      </w:r>
     </w:p>
     <w:sectPr>
       <w:pgSz w:w="16838" w:h="11906" w:orient="landscape"/>
@@ -2199,6 +2380,10 @@
     </w:sectPr>
   </w:body>
 </w:document>
+</file>
+
+<file path=word/numbering.xml><?xml version="1.0" encoding="utf-8"?>
+<w:numbering xmlns:wpc="http://schemas.microsoft.com/office/word/2010/wordprocessingCanvas" xmlns:cx="http://schemas.microsoft.com/office/drawing/2014/chartex" xmlns:cx1="http://schemas.microsoft.com/office/drawing/2015/9/8/chartex" xmlns:cx2="http://schemas.microsoft.com/office/drawing/2015/10/21/chartex" xmlns:cx3="http://schemas.microsoft.com/office/drawing/2016/5/9/chartex" xmlns:cx4="http://schemas.microsoft.com/office/drawing/2016/5/10/chartex" xmlns:cx5="http://schemas.microsoft.com/office/drawing/2016/5/11/chartex" xmlns:cx6="http://schemas.microsoft.com/office/drawing/2016/5/12/chartex" xmlns:cx7="http://schemas.microsoft.com/office/drawing/2016/5/13/chartex" xmlns:cx8="http://schemas.microsoft.com/office/drawing/2016/5/14/chartex" xmlns:mc="http://schemas.openxmlformats.org/markup-compatibility/2006" xmlns:aink="http://schemas.microsoft.com/office/drawing/2016/ink" xmlns:am3d="http://schemas.microsoft.com/office/drawing/2017/model3d" xmlns:o="urn:schemas-microsoft-com:office:office" xmlns:oel="http://schemas.microsoft.com/office/2019/extlst" xmlns:r="http://schemas.openxmlformats.org/officeDocument/2006/relationships" xmlns:m="http://schemas.openxmlformats.org/officeDocument/2006/math" xmlns:v="urn:schemas-microsoft-com:vml" xmlns:wp14="http://schemas.microsoft.com/office/word/2010/wordprocessingDrawing" xmlns:wp="http://schemas.openxmlformats.org/drawingml/2006/wordprocessingDrawing" xmlns:w10="urn:schemas-microsoft-com:office:word" xmlns:w="http://schemas.openxmlformats.org/wordprocessingml/2006/main" xmlns:w14="http://schemas.microsoft.com/office/word/2010/wordml" xmlns:w15="http://schemas.microsoft.com/office/word/2012/wordml" xmlns:w16cex="http://schemas.microsoft.com/office/word/2018/wordml/cex" xmlns:w16cid="http://schemas.microsoft.com/office/word/2016/wordml/cid" xmlns:w16="http://schemas.microsoft.com/office/word/2018/wordml" xmlns:w16du="http://schemas.microsoft.com/office/word/2023/wordml/word16du" xmlns:w16sdtdh="http://schemas.microsoft.com/office/word/2020/wordml/sdtdatahash" xmlns:w16se="http://schemas.microsoft.com/office/word/2015/wordml/symex" xmlns:wpg="http://schemas.microsoft.com/office/word/2010/wordprocessingGroup" xmlns:wpi="http://schemas.microsoft.com/office/word/2010/wordprocessingInk" xmlns:wne="http://schemas.microsoft.com/office/word/2006/wordml" xmlns:wps="http://schemas.microsoft.com/office/word/2010/wordprocessingShape" mc:Ignorable="w14 w15 w16se w16cid w16 w16cex w16sdtdh wp14"/>
 </file>
 
 <file path=word/styles.xml><?xml version="1.0" encoding="utf-8"?>
@@ -2632,6 +2817,17 @@
     <w:semiHidden/>
     <w:unhideWhenUsed/>
   </w:style>
+  <w:style w:type="paragraph" w:styleId="Akapitzlist">
+    <w:name w:val="List Paragraph"/>
+    <w:basedOn w:val="Normalny"/>
+    <w:uiPriority w:val="34"/>
+    <w:qFormat/>
+    <w:rsid w:val="003E3C32"/>
+    <w:pPr>
+      <w:ind w:left="720"/>
+      <w:contextualSpacing/>
+    </w:pPr>
+  </w:style>
 </w:styles>
 </file>
 

</xml_diff>